<commit_message>
chore: Ajusta uso de fgets e complementa documentacao
</commit_message>
<xml_diff>
--- a/documentacao-hotel-descanso.docx
+++ b/documentacao-hotel-descanso.docx
@@ -1,6 +1,6 @@
 
 <file path=word/document.xml><?xml version="1.0" encoding="utf-8"?>
-<w:document xmlns:wpc="http://schemas.microsoft.com/office/word/2010/wordprocessingCanvas" xmlns:cx="http://schemas.microsoft.com/office/drawing/2014/chartex" xmlns:cx1="http://schemas.microsoft.com/office/drawing/2015/9/8/chartex" xmlns:cx2="http://schemas.microsoft.com/office/drawing/2015/10/21/chartex" xmlns:cx3="http://schemas.microsoft.com/office/drawing/2016/5/9/chartex" xmlns:cx4="http://schemas.microsoft.com/office/drawing/2016/5/10/chartex" xmlns:cx5="http://schemas.microsoft.com/office/drawing/2016/5/11/chartex" xmlns:cx6="http://schemas.microsoft.com/office/drawing/2016/5/12/chartex" xmlns:cx7="http://schemas.microsoft.com/office/drawing/2016/5/13/chartex" xmlns:cx8="http://schemas.microsoft.com/office/drawing/2016/5/14/chartex" xmlns:mc="http://schemas.openxmlformats.org/markup-compatibility/2006" xmlns:aink="http://schemas.microsoft.com/office/drawing/2016/ink" xmlns:am3d="http://schemas.microsoft.com/office/drawing/2017/model3d" xmlns:o="urn:schemas-microsoft-com:office:office" xmlns:r="http://schemas.openxmlformats.org/officeDocument/2006/relationships" xmlns:m="http://schemas.openxmlformats.org/officeDocument/2006/math" xmlns:v="urn:schemas-microsoft-com:vml" xmlns:wp14="http://schemas.microsoft.com/office/word/2010/wordprocessingDrawing" xmlns:wp="http://schemas.openxmlformats.org/drawingml/2006/wordprocessingDrawing" xmlns:w10="urn:schemas-microsoft-com:office:word" xmlns:w="http://schemas.openxmlformats.org/wordprocessingml/2006/main" xmlns:w14="http://schemas.microsoft.com/office/word/2010/wordml" xmlns:w15="http://schemas.microsoft.com/office/word/2012/wordml" xmlns:w16cex="http://schemas.microsoft.com/office/word/2018/wordml/cex" xmlns:w16cid="http://schemas.microsoft.com/office/word/2016/wordml/cid" xmlns:w16="http://schemas.microsoft.com/office/word/2018/wordml" xmlns:w16sdtdh="http://schemas.microsoft.com/office/word/2020/wordml/sdtdatahash" xmlns:w16se="http://schemas.microsoft.com/office/word/2015/wordml/symex" xmlns:wpg="http://schemas.microsoft.com/office/word/2010/wordprocessingGroup" xmlns:wpi="http://schemas.microsoft.com/office/word/2010/wordprocessingInk" xmlns:wne="http://schemas.microsoft.com/office/word/2006/wordml" xmlns:wps="http://schemas.microsoft.com/office/word/2010/wordprocessingShape" mc:Ignorable="w14 w15 w16se w16cid w16 w16cex w16sdtdh wp14">
+<w:document xmlns:wpc="http://schemas.microsoft.com/office/word/2010/wordprocessingCanvas" xmlns:cx="http://schemas.microsoft.com/office/drawing/2014/chartex" xmlns:cx1="http://schemas.microsoft.com/office/drawing/2015/9/8/chartex" xmlns:cx2="http://schemas.microsoft.com/office/drawing/2015/10/21/chartex" xmlns:cx3="http://schemas.microsoft.com/office/drawing/2016/5/9/chartex" xmlns:cx4="http://schemas.microsoft.com/office/drawing/2016/5/10/chartex" xmlns:cx5="http://schemas.microsoft.com/office/drawing/2016/5/11/chartex" xmlns:cx6="http://schemas.microsoft.com/office/drawing/2016/5/12/chartex" xmlns:cx7="http://schemas.microsoft.com/office/drawing/2016/5/13/chartex" xmlns:cx8="http://schemas.microsoft.com/office/drawing/2016/5/14/chartex" xmlns:mc="http://schemas.openxmlformats.org/markup-compatibility/2006" xmlns:aink="http://schemas.microsoft.com/office/drawing/2016/ink" xmlns:am3d="http://schemas.microsoft.com/office/drawing/2017/model3d" xmlns:o="urn:schemas-microsoft-com:office:office" xmlns:oel="http://schemas.microsoft.com/office/2019/extlst" xmlns:r="http://schemas.openxmlformats.org/officeDocument/2006/relationships" xmlns:m="http://schemas.openxmlformats.org/officeDocument/2006/math" xmlns:v="urn:schemas-microsoft-com:vml" xmlns:wp14="http://schemas.microsoft.com/office/word/2010/wordprocessingDrawing" xmlns:wp="http://schemas.openxmlformats.org/drawingml/2006/wordprocessingDrawing" xmlns:w10="urn:schemas-microsoft-com:office:word" xmlns:w="http://schemas.openxmlformats.org/wordprocessingml/2006/main" xmlns:w14="http://schemas.microsoft.com/office/word/2010/wordml" xmlns:w15="http://schemas.microsoft.com/office/word/2012/wordml" xmlns:w16cex="http://schemas.microsoft.com/office/word/2018/wordml/cex" xmlns:w16cid="http://schemas.microsoft.com/office/word/2016/wordml/cid" xmlns:w16="http://schemas.microsoft.com/office/word/2018/wordml" xmlns:w16du="http://schemas.microsoft.com/office/word/2023/wordml/word16du" xmlns:w16sdtdh="http://schemas.microsoft.com/office/word/2020/wordml/sdtdatahash" xmlns:w16sdtfl="http://schemas.microsoft.com/office/word/2024/wordml/sdtformatlock" xmlns:w16se="http://schemas.microsoft.com/office/word/2015/wordml/symex" xmlns:wpg="http://schemas.microsoft.com/office/word/2010/wordprocessingGroup" xmlns:wpi="http://schemas.microsoft.com/office/word/2010/wordprocessingInk" xmlns:wne="http://schemas.microsoft.com/office/word/2006/wordml" xmlns:wps="http://schemas.microsoft.com/office/word/2010/wordprocessingShape" mc:Ignorable="w14 w15 w16se w16cid w16 w16cex w16sdtdh w16sdtfl w16du wp14">
   <w:body>
     <w:p>
       <w:pPr>
@@ -167,13 +167,24 @@
     <w:p>
       <w:pPr>
         <w:jc w:val="center"/>
+      </w:pPr>
+      <w:r>
+        <w:t xml:space="preserve">Autores: </w:t>
+      </w:r>
+      <w:r>
+        <w:t>Kleber Rhuan Costa da Silva</w:t>
+      </w:r>
+    </w:p>
+    <w:p>
+      <w:pPr>
+        <w:jc w:val="center"/>
         <w:rPr>
           <w:sz w:val="24"/>
           <w:szCs w:val="24"/>
         </w:rPr>
       </w:pPr>
       <w:r>
-        <w:t>Autores: Equipe Hotel Descanso Garantido</w:t>
+        <w:t>Victor Yukio</w:t>
       </w:r>
     </w:p>
     <w:p>
@@ -255,25 +266,34 @@
           <w:szCs w:val="24"/>
         </w:rPr>
       </w:pPr>
-      <w:r>
-        <w:t>dezembro de 2025.</w:t>
-      </w:r>
     </w:p>
     <w:p>
       <w:pPr>
-        <w:pStyle w:val="Corpodetexto"/>
-      </w:pPr>
+        <w:jc w:val="center"/>
+        <w:rPr>
+          <w:sz w:val="24"/>
+          <w:szCs w:val="24"/>
+        </w:rPr>
+      </w:pPr>
+      <w:r>
+        <w:t>dezembro de 2025</w:t>
+      </w:r>
     </w:p>
     <w:p>
       <w:pPr>
-        <w:pStyle w:val="Ttulo1"/>
+        <w:pStyle w:val="BodyText"/>
+      </w:pPr>
+    </w:p>
+    <w:p>
+      <w:pPr>
+        <w:pStyle w:val="Heading1"/>
         <w:rPr>
           <w:rFonts w:ascii="Times New Roman" w:hAnsi="Times New Roman"/>
         </w:rPr>
       </w:pPr>
-      <w:bookmarkStart w:id="5" w:name="_Toc427049361"/>
-      <w:bookmarkStart w:id="6" w:name="_Toc481911618"/>
-      <w:bookmarkStart w:id="7" w:name="_Toc75023787"/>
+      <w:bookmarkStart w:id="3" w:name="_Toc427049361"/>
+      <w:bookmarkStart w:id="4" w:name="_Toc481911618"/>
+      <w:bookmarkStart w:id="5" w:name="_Toc75023787"/>
       <w:r>
         <w:rPr>
           <w:rFonts w:ascii="Times New Roman" w:hAnsi="Times New Roman"/>
@@ -290,9 +310,9 @@
       <w:bookmarkEnd w:id="0"/>
       <w:bookmarkEnd w:id="1"/>
       <w:bookmarkEnd w:id="2"/>
+      <w:bookmarkEnd w:id="3"/>
+      <w:bookmarkEnd w:id="4"/>
       <w:bookmarkEnd w:id="5"/>
-      <w:bookmarkEnd w:id="6"/>
-      <w:bookmarkEnd w:id="7"/>
       <w:r>
         <w:rPr>
           <w:rFonts w:ascii="Times New Roman" w:hAnsi="Times New Roman"/>
@@ -302,7 +322,7 @@
     </w:p>
     <w:p>
       <w:pPr>
-        <w:pStyle w:val="Sumrio1"/>
+        <w:pStyle w:val="TOC1"/>
         <w:tabs>
           <w:tab w:val="right" w:leader="dot" w:pos="8305"/>
         </w:tabs>
@@ -394,7 +414,7 @@
     </w:p>
     <w:p>
       <w:pPr>
-        <w:pStyle w:val="Sumrio2"/>
+        <w:pStyle w:val="TOC2"/>
         <w:tabs>
           <w:tab w:val="right" w:leader="dot" w:pos="8305"/>
         </w:tabs>
@@ -465,7 +485,7 @@
     </w:p>
     <w:p>
       <w:pPr>
-        <w:pStyle w:val="Sumrio3"/>
+        <w:pStyle w:val="TOC3"/>
         <w:tabs>
           <w:tab w:val="right" w:leader="dot" w:pos="8305"/>
         </w:tabs>
@@ -536,7 +556,7 @@
     </w:p>
     <w:p>
       <w:pPr>
-        <w:pStyle w:val="Sumrio4"/>
+        <w:pStyle w:val="TOC4"/>
         <w:tabs>
           <w:tab w:val="right" w:leader="dot" w:pos="8305"/>
         </w:tabs>
@@ -607,7 +627,7 @@
     </w:p>
     <w:p>
       <w:pPr>
-        <w:pStyle w:val="Sumrio4"/>
+        <w:pStyle w:val="TOC4"/>
         <w:tabs>
           <w:tab w:val="right" w:leader="dot" w:pos="8305"/>
         </w:tabs>
@@ -679,7 +699,7 @@
     </w:p>
     <w:p>
       <w:pPr>
-        <w:pStyle w:val="Sumrio4"/>
+        <w:pStyle w:val="TOC4"/>
         <w:tabs>
           <w:tab w:val="right" w:leader="dot" w:pos="8305"/>
         </w:tabs>
@@ -751,7 +771,7 @@
     </w:p>
     <w:p>
       <w:pPr>
-        <w:pStyle w:val="Sumrio3"/>
+        <w:pStyle w:val="TOC3"/>
         <w:tabs>
           <w:tab w:val="right" w:leader="dot" w:pos="8305"/>
         </w:tabs>
@@ -822,7 +842,7 @@
     </w:p>
     <w:p>
       <w:pPr>
-        <w:pStyle w:val="Sumrio3"/>
+        <w:pStyle w:val="TOC3"/>
         <w:tabs>
           <w:tab w:val="right" w:leader="dot" w:pos="8305"/>
         </w:tabs>
@@ -893,7 +913,7 @@
     </w:p>
     <w:p>
       <w:pPr>
-        <w:pStyle w:val="Sumrio4"/>
+        <w:pStyle w:val="TOC4"/>
         <w:tabs>
           <w:tab w:val="right" w:leader="dot" w:pos="8305"/>
         </w:tabs>
@@ -964,7 +984,7 @@
     </w:p>
     <w:p>
       <w:pPr>
-        <w:pStyle w:val="Sumrio3"/>
+        <w:pStyle w:val="TOC3"/>
         <w:tabs>
           <w:tab w:val="right" w:leader="dot" w:pos="8305"/>
         </w:tabs>
@@ -1035,7 +1055,7 @@
     </w:p>
     <w:p>
       <w:pPr>
-        <w:pStyle w:val="Sumrio4"/>
+        <w:pStyle w:val="TOC4"/>
         <w:tabs>
           <w:tab w:val="right" w:leader="dot" w:pos="8305"/>
         </w:tabs>
@@ -1106,7 +1126,7 @@
     </w:p>
     <w:p>
       <w:pPr>
-        <w:pStyle w:val="Sumrio4"/>
+        <w:pStyle w:val="TOC4"/>
         <w:tabs>
           <w:tab w:val="right" w:leader="dot" w:pos="8305"/>
         </w:tabs>
@@ -1119,13 +1139,15 @@
       </w:pPr>
       <w:r>
         <w:t>Função estadia_cadastrar(DataStore *store, ...)</w:t>
+      </w:r>
+      <w:r>
         <w:tab/>
         <w:t>4</w:t>
       </w:r>
     </w:p>
     <w:p>
       <w:pPr>
-        <w:pStyle w:val="Sumrio4"/>
+        <w:pStyle w:val="TOC4"/>
         <w:tabs>
           <w:tab w:val="right" w:leader="dot" w:pos="8305"/>
         </w:tabs>
@@ -1138,13 +1160,15 @@
       </w:pPr>
       <w:r>
         <w:t>Função backup_restaurar(DataStore *store)</w:t>
+      </w:r>
+      <w:r>
         <w:tab/>
         <w:t>4</w:t>
       </w:r>
     </w:p>
     <w:p>
       <w:pPr>
-        <w:pStyle w:val="Sumrio3"/>
+        <w:pStyle w:val="TOC3"/>
         <w:tabs>
           <w:tab w:val="right" w:leader="dot" w:pos="8305"/>
         </w:tabs>
@@ -1215,7 +1239,7 @@
     </w:p>
     <w:p>
       <w:pPr>
-        <w:pStyle w:val="Sumrio4"/>
+        <w:pStyle w:val="TOC4"/>
         <w:tabs>
           <w:tab w:val="right" w:leader="dot" w:pos="8305"/>
         </w:tabs>
@@ -1228,13 +1252,15 @@
       </w:pPr>
       <w:r>
         <w:t>Casos de testes do software: função estadia_cadastrar</w:t>
+      </w:r>
+      <w:r>
         <w:tab/>
         <w:t>4</w:t>
       </w:r>
     </w:p>
     <w:p>
       <w:pPr>
-        <w:pStyle w:val="Sumrio4"/>
+        <w:pStyle w:val="TOC4"/>
         <w:tabs>
           <w:tab w:val="right" w:leader="dot" w:pos="8305"/>
         </w:tabs>
@@ -1247,13 +1273,15 @@
       </w:pPr>
       <w:r>
         <w:t>Casos de testes do software: função backup_restaurar</w:t>
+      </w:r>
+      <w:r>
         <w:tab/>
         <w:t>4</w:t>
       </w:r>
     </w:p>
     <w:p>
       <w:pPr>
-        <w:pStyle w:val="Sumrio5"/>
+        <w:pStyle w:val="TOC5"/>
         <w:tabs>
           <w:tab w:val="left" w:pos="1600"/>
           <w:tab w:val="right" w:leader="dot" w:pos="8305"/>
@@ -1268,7 +1296,7 @@
     <w:p/>
     <w:p>
       <w:pPr>
-        <w:pStyle w:val="Ttulo2"/>
+        <w:pStyle w:val="Heading2"/>
         <w:pageBreakBefore/>
         <w:numPr>
           <w:ilvl w:val="1"/>
@@ -1278,8 +1306,8 @@
           <w:rFonts w:ascii="Times New Roman" w:hAnsi="Times New Roman"/>
         </w:rPr>
       </w:pPr>
-      <w:bookmarkStart w:id="8" w:name="_Toc481911619"/>
-      <w:bookmarkStart w:id="9" w:name="_Toc75023788"/>
+      <w:bookmarkStart w:id="6" w:name="_Toc481911619"/>
+      <w:bookmarkStart w:id="7" w:name="_Toc75023788"/>
       <w:r>
         <w:rPr>
           <w:rFonts w:ascii="Times New Roman" w:hAnsi="Times New Roman"/>
@@ -1287,17 +1315,17 @@
         <w:lastRenderedPageBreak/>
         <w:t>Introdução</w:t>
       </w:r>
-      <w:bookmarkEnd w:id="8"/>
-      <w:bookmarkEnd w:id="9"/>
+      <w:bookmarkEnd w:id="6"/>
+      <w:bookmarkEnd w:id="7"/>
     </w:p>
     <w:p>
       <w:r>
-        <w:t>Introdução: Aplicação em C orientada por menu para apoiar o cadastro de clientes, funcionários, quartos e estadias de um pequeno hotel, com operações totalmente locais.</w:t>
+        <w:t>Aplicação em C orientada por menu para apoiar o cadastro de clientes, funcionários, quartos e estadias de um pequeno hotel, com operações totalmente locais.</w:t>
       </w:r>
     </w:p>
     <w:p>
       <w:pPr>
-        <w:pStyle w:val="Ttulo3"/>
+        <w:pStyle w:val="Heading3"/>
         <w:numPr>
           <w:ilvl w:val="2"/>
           <w:numId w:val="0"/>
@@ -1308,25 +1336,20 @@
       </w:r>
     </w:p>
     <w:p>
-      <w:r>
-        <w:t>Escopo do Sistema: controla cadastro de pessoas, disponibilidade de quartos, geração de estadias, check-out com cálculo de diárias e backup/restore em disco. Não há integração web, pagamento eletrônico ou acesso concorrente.</w:t>
-      </w:r>
-    </w:p>
-    <w:p>
-      <w:r>
-        <w:t>Nome do sistema e de seus componentes principais</w:t>
-      </w:r>
-    </w:p>
-    <w:p>
-      <w:pPr>
-        <w:pStyle w:val="Ttulo4"/>
+      <w:pPr>
+        <w:pStyle w:val="Heading4"/>
         <w:numPr>
           <w:ilvl w:val="3"/>
           <w:numId w:val="0"/>
         </w:numPr>
       </w:pPr>
-      <w:r>
-        <w:t>Componentes principais: interface de linha de comando (src/main.c), camadas de serviço (services/*) para clientes, funcionários, quartos e estadias, camada de dados (domain/, data/) que define estruturas e gerencia contadores, utilitários de data/entrada (utils/*) e persistência binária (persistence/).</w:t>
+      <w:bookmarkStart w:id="8" w:name="_Toc75023790"/>
+      <w:r>
+        <w:t>Nome do sistema e de seus componentes principais</w:t>
+      </w:r>
+      <w:bookmarkEnd w:id="8"/>
+      <w:r>
+        <w:t xml:space="preserve">: </w:t>
       </w:r>
     </w:p>
     <w:tbl>
@@ -1362,33 +1385,101 @@
             <w:pPr>
               <w:pStyle w:val="Tabela"/>
             </w:pPr>
+            <w:r>
+              <w:t>interface de linha de comando (</w:t>
+            </w:r>
+            <w:proofErr w:type="spellStart"/>
+            <w:r>
+              <w:t>src</w:t>
+            </w:r>
+            <w:proofErr w:type="spellEnd"/>
+            <w:r>
+              <w:t>/</w:t>
+            </w:r>
+            <w:proofErr w:type="spellStart"/>
+            <w:r>
+              <w:t>main.c</w:t>
+            </w:r>
+            <w:proofErr w:type="spellEnd"/>
+            <w:r>
+              <w:t>), camadas de serviço (</w:t>
+            </w:r>
+            <w:proofErr w:type="spellStart"/>
+            <w:r>
+              <w:t>services</w:t>
+            </w:r>
+            <w:proofErr w:type="spellEnd"/>
+            <w:r>
+              <w:t>/*) para clientes, funcionários, quartos e estadias, camada de dados (</w:t>
+            </w:r>
+            <w:proofErr w:type="spellStart"/>
+            <w:r>
+              <w:t>domain</w:t>
+            </w:r>
+            <w:proofErr w:type="spellEnd"/>
+            <w:r>
+              <w:t xml:space="preserve">/, data/) que define estruturas e </w:t>
+            </w:r>
+            <w:proofErr w:type="gramStart"/>
+            <w:r>
+              <w:t>gerencia</w:t>
+            </w:r>
+            <w:proofErr w:type="gramEnd"/>
+            <w:r>
+              <w:t xml:space="preserve"> contadores, utilitários de data/entrada (</w:t>
+            </w:r>
+            <w:proofErr w:type="spellStart"/>
+            <w:r>
+              <w:t>utils</w:t>
+            </w:r>
+            <w:proofErr w:type="spellEnd"/>
+            <w:r>
+              <w:t>/*) e persistência binária (</w:t>
+            </w:r>
+            <w:proofErr w:type="spellStart"/>
+            <w:r>
+              <w:t>persistence</w:t>
+            </w:r>
+            <w:proofErr w:type="spellEnd"/>
+            <w:r>
+              <w:t>/).</w:t>
+            </w:r>
           </w:p>
         </w:tc>
       </w:tr>
     </w:tbl>
     <w:p>
       <w:pPr>
-        <w:pStyle w:val="Corpodetexto"/>
+        <w:pStyle w:val="BodyText"/>
         <w:rPr>
           <w:snapToGrid w:val="0"/>
         </w:rPr>
       </w:pPr>
     </w:p>
     <w:p>
-      <w:r>
-        <w:t>Missão ou objetivo do sistema</w:t>
-      </w:r>
-    </w:p>
-    <w:p>
-      <w:pPr>
-        <w:pStyle w:val="Ttulo4"/>
+      <w:pPr>
+        <w:pStyle w:val="Heading4"/>
         <w:numPr>
           <w:ilvl w:val="3"/>
           <w:numId w:val="0"/>
         </w:numPr>
       </w:pPr>
-      <w:r>
-        <w:t>Missão: oferecer um fluxo simples para recepção e gerência registrarem hospedagens com segurança e previsibilidade, evitando conflitos de reserva e garantindo cálculo correto das cobranças.</w:t>
+      <w:bookmarkStart w:id="9" w:name="_Toc75023791"/>
+      <w:r>
+        <w:rPr>
+          <w:snapToGrid w:val="0"/>
+        </w:rPr>
+        <w:t xml:space="preserve">Missão ou objetivo do </w:t>
+      </w:r>
+      <w:bookmarkEnd w:id="9"/>
+      <w:r>
+        <w:rPr>
+          <w:snapToGrid w:val="0"/>
+        </w:rPr>
+        <w:t>sistema</w:t>
+      </w:r>
+      <w:r>
+        <w:t xml:space="preserve">: </w:t>
       </w:r>
     </w:p>
     <w:tbl>
@@ -1424,13 +1515,16 @@
             <w:pPr>
               <w:pStyle w:val="Tabela"/>
             </w:pPr>
+            <w:r>
+              <w:t>oferecer um fluxo simples para recepção e gerência registrarem hospedagens com segurança e previsibilidade, evitando conflitos de reserva e garantindo cálculo correto das cobranças.</w:t>
+            </w:r>
           </w:p>
         </w:tc>
       </w:tr>
     </w:tbl>
     <w:p>
       <w:pPr>
-        <w:pStyle w:val="Corpodetexto"/>
+        <w:pStyle w:val="BodyText"/>
         <w:rPr>
           <w:snapToGrid w:val="0"/>
         </w:rPr>
@@ -1438,7 +1532,7 @@
     </w:p>
     <w:p>
       <w:pPr>
-        <w:pStyle w:val="Ttulo4"/>
+        <w:pStyle w:val="Heading4"/>
         <w:numPr>
           <w:ilvl w:val="3"/>
           <w:numId w:val="0"/>
@@ -1447,18 +1541,18 @@
           <w:snapToGrid w:val="0"/>
         </w:rPr>
       </w:pPr>
-      <w:bookmarkStart w:id="14" w:name="_Toc75023792"/>
+      <w:bookmarkStart w:id="10" w:name="_Toc75023792"/>
       <w:r>
         <w:rPr>
           <w:snapToGrid w:val="0"/>
         </w:rPr>
         <w:t>Arquitetura do Sistema</w:t>
       </w:r>
-      <w:bookmarkEnd w:id="14"/>
+      <w:bookmarkEnd w:id="10"/>
     </w:p>
     <w:p>
       <w:pPr>
-        <w:pStyle w:val="Ttulo3"/>
+        <w:pStyle w:val="Heading3"/>
         <w:numPr>
           <w:ilvl w:val="2"/>
           <w:numId w:val="0"/>
@@ -1467,43 +1561,59 @@
     </w:p>
     <w:p>
       <w:pPr>
-        <w:pStyle w:val="Corpodetexto"/>
-      </w:pPr>
-      <w:r>
-        <w:t>Arquitetura em camadas: (1) Interface CLI coleta entradas e mostra resultados; (2) Serviços aplicam regras de negócio e escolhem quartos disponíveis; (3) DataStore mantém vetores em memória com códigos sequenciais; (4) Persistência grava e restaura snapshots binários. O armazenamento é local e offline.</w:t>
+        <w:pStyle w:val="BodyText"/>
+      </w:pPr>
+      <w:r>
+        <w:t xml:space="preserve">Arquitetura em camadas: (1) Interface CLI coleta entradas e mostra resultados; (2) Serviços aplicam regras de negócio e escolhem quartos disponíveis; (3) </w:t>
+      </w:r>
+      <w:proofErr w:type="spellStart"/>
+      <w:r>
+        <w:t>DataStore</w:t>
+      </w:r>
+      <w:proofErr w:type="spellEnd"/>
+      <w:r>
+        <w:t xml:space="preserve"> mantém vetores em memória com códigos sequenciais; (4) Persistência grava e restaura snapshots binários. O armazenamento é local e offline.</w:t>
       </w:r>
     </w:p>
     <w:p>
       <w:pPr>
-        <w:pStyle w:val="Corpodetexto"/>
-      </w:pPr>
-      <w:r>
-        <w:t>Fluxo resumido: usuário -&gt; menu principal -&gt; serviço específico -&gt; DataStore -&gt; opcionalmente persistência em arquivos .dat.</w:t>
+        <w:pStyle w:val="BodyText"/>
+      </w:pPr>
+      <w:r>
+        <w:t xml:space="preserve">Fluxo resumido: usuário -&gt; menu principal -&gt; serviço específico -&gt; </w:t>
+      </w:r>
+      <w:proofErr w:type="spellStart"/>
+      <w:r>
+        <w:t>DataStore</w:t>
+      </w:r>
+      <w:proofErr w:type="spellEnd"/>
+      <w:r>
+        <w:t xml:space="preserve"> -&gt; opcionalmente persistência em arquivos .dat.</w:t>
       </w:r>
     </w:p>
     <w:p>
       <w:pPr>
-        <w:pStyle w:val="Corpodetexto"/>
+        <w:pStyle w:val="BodyText"/>
       </w:pPr>
     </w:p>
     <w:p>
       <w:pPr>
-        <w:pStyle w:val="Ttulo3"/>
+        <w:pStyle w:val="Heading3"/>
         <w:numPr>
           <w:ilvl w:val="2"/>
           <w:numId w:val="0"/>
         </w:numPr>
       </w:pPr>
-      <w:bookmarkStart w:id="15" w:name="_Toc481911627"/>
-      <w:bookmarkStart w:id="16" w:name="_Toc75023793"/>
+      <w:bookmarkStart w:id="11" w:name="_Toc481911627"/>
+      <w:bookmarkStart w:id="12" w:name="_Toc75023793"/>
       <w:r>
         <w:t>Funcionalidades</w:t>
       </w:r>
       <w:r>
         <w:t xml:space="preserve"> do produto</w:t>
       </w:r>
-      <w:bookmarkEnd w:id="15"/>
-      <w:bookmarkEnd w:id="16"/>
+      <w:bookmarkEnd w:id="11"/>
+      <w:bookmarkEnd w:id="12"/>
     </w:p>
     <w:tbl>
       <w:tblPr>
@@ -1663,7 +1773,15 @@
           </w:tcPr>
           <w:p>
             <w:r>
-              <w:t>Registrar estadias escolhendo automaticamente um quarto disponível, calculando diárias e permitindo check-out com total a pagar.</w:t>
+              <w:t xml:space="preserve">Registrar estadias escolhendo automaticamente um quarto disponível, calculando diárias e permitindo </w:t>
+            </w:r>
+            <w:proofErr w:type="spellStart"/>
+            <w:r>
+              <w:t>check-out</w:t>
+            </w:r>
+            <w:proofErr w:type="spellEnd"/>
+            <w:r>
+              <w:t xml:space="preserve"> com total a pagar.</w:t>
             </w:r>
           </w:p>
         </w:tc>
@@ -1688,7 +1806,15 @@
           </w:tcPr>
           <w:p>
             <w:r>
-              <w:t>Persistir e restaurar dados de clientes, funcionários, quartos e estadias em arquivos binários locais (.dat).</w:t>
+              <w:t>Persistir e restaurar dados de clientes, funcionários, quartos e estadias em arquivos binários locais (.</w:t>
+            </w:r>
+            <w:proofErr w:type="spellStart"/>
+            <w:r>
+              <w:t>dat</w:t>
+            </w:r>
+            <w:proofErr w:type="spellEnd"/>
+            <w:r>
+              <w:t>).</w:t>
             </w:r>
           </w:p>
         </w:tc>
@@ -1696,28 +1822,28 @@
     </w:tbl>
     <w:p>
       <w:pPr>
-        <w:pStyle w:val="Corpodetexto"/>
+        <w:pStyle w:val="BodyText"/>
       </w:pPr>
     </w:p>
     <w:p>
       <w:pPr>
-        <w:pStyle w:val="Ttulo3"/>
+        <w:pStyle w:val="Heading3"/>
         <w:numPr>
           <w:ilvl w:val="2"/>
           <w:numId w:val="0"/>
         </w:numPr>
       </w:pPr>
-      <w:bookmarkStart w:id="17" w:name="_Toc481911628"/>
-      <w:bookmarkStart w:id="18" w:name="_Toc75023794"/>
+      <w:bookmarkStart w:id="13" w:name="_Toc481911628"/>
+      <w:bookmarkStart w:id="14" w:name="_Toc75023794"/>
       <w:r>
         <w:t>Usuários e sistemas externos</w:t>
       </w:r>
-      <w:bookmarkEnd w:id="17"/>
-      <w:bookmarkEnd w:id="18"/>
+      <w:bookmarkEnd w:id="13"/>
+      <w:bookmarkEnd w:id="14"/>
     </w:p>
     <w:p>
       <w:pPr>
-        <w:pStyle w:val="Ttulo4"/>
+        <w:pStyle w:val="Heading4"/>
         <w:numPr>
           <w:ilvl w:val="3"/>
           <w:numId w:val="0"/>
@@ -1831,6 +1957,7 @@
           </w:tcPr>
           <w:p>
             <w:r>
+              <w:lastRenderedPageBreak/>
               <w:t>2</w:t>
             </w:r>
           </w:p>
@@ -1883,16 +2010,22 @@
           </w:tcPr>
           <w:p>
             <w:r>
-              <w:t>Repositório dos arquivos .dat usados para backup/restauração; não há integrações externas.</w:t>
+              <w:t>Repositório dos arquivos .</w:t>
+            </w:r>
+            <w:proofErr w:type="spellStart"/>
+            <w:r>
+              <w:t>dat</w:t>
+            </w:r>
+            <w:proofErr w:type="spellEnd"/>
+            <w:r>
+              <w:t xml:space="preserve"> usados para backup/restauração; não há integrações externas.</w:t>
             </w:r>
           </w:p>
         </w:tc>
       </w:tr>
     </w:tbl>
     <w:p>
-      <w:pPr>
-        <w:pStyle w:val="Corpodetexto"/>
-      </w:pPr>
+      <w:bookmarkStart w:id="15" w:name="_Toc75023796"/>
     </w:p>
     <w:p>
       <w:pPr>
@@ -1906,36 +2039,65 @@
           <w:szCs w:val="28"/>
         </w:rPr>
       </w:pPr>
-      <w:bookmarkStart w:id="20" w:name="_Toc481911632"/>
-      <w:r>
-        <w:br w:type="page"/>
-      </w:r>
-      <w:bookmarkEnd w:id="20"/>
+      <w:r>
+        <w:t>Documentação do código</w:t>
+      </w:r>
+      <w:bookmarkEnd w:id="15"/>
     </w:p>
     <w:p>
-      <w:pPr>
-        <w:pStyle w:val="Ttulo3"/>
-        <w:numPr>
-          <w:ilvl w:val="2"/>
-          <w:numId w:val="0"/>
-        </w:numPr>
-        <w:spacing w:line="259" w:lineRule="auto"/>
-      </w:pPr>
-      <w:bookmarkStart w:id="21" w:name="_Toc75023796"/>
-      <w:r>
-        <w:lastRenderedPageBreak/>
-        <w:t>Documentação do código</w:t>
-      </w:r>
-      <w:bookmarkEnd w:id="21"/>
+      <w:r>
+        <w:t>M</w:t>
+      </w:r>
+      <w:r>
+        <w:t xml:space="preserve">ódulos separados por responsabilidade. </w:t>
+      </w:r>
+      <w:proofErr w:type="spellStart"/>
+      <w:r>
+        <w:t>main.c</w:t>
+      </w:r>
+      <w:proofErr w:type="spellEnd"/>
+      <w:r>
+        <w:t xml:space="preserve"> expõe o menu; </w:t>
+      </w:r>
+      <w:proofErr w:type="spellStart"/>
+      <w:r>
+        <w:t>services</w:t>
+      </w:r>
+      <w:proofErr w:type="spellEnd"/>
+      <w:r>
+        <w:t>/* encapsulam regras de negócio; data/</w:t>
+      </w:r>
+      <w:proofErr w:type="spellStart"/>
+      <w:r>
+        <w:t>datastore</w:t>
+      </w:r>
+      <w:proofErr w:type="spellEnd"/>
+      <w:r>
+        <w:t>. *</w:t>
+      </w:r>
+      <w:r>
+        <w:t xml:space="preserve"> controla contadores; </w:t>
+      </w:r>
+      <w:proofErr w:type="spellStart"/>
+      <w:r>
+        <w:t>utils</w:t>
+      </w:r>
+      <w:proofErr w:type="spellEnd"/>
+      <w:r>
+        <w:t xml:space="preserve">/* padronizam leitura e cálculos de data; </w:t>
+      </w:r>
+      <w:proofErr w:type="spellStart"/>
+      <w:r>
+        <w:t>persistence</w:t>
+      </w:r>
+      <w:proofErr w:type="spellEnd"/>
+      <w:r>
+        <w:t>/* cuida dos arquivos.</w:t>
+      </w:r>
     </w:p>
     <w:p>
-      <w:r>
-        <w:t>Documentação do código: módulos separados por responsabilidade. main.c expõe o menu; services/* encapsulam regras de negócio; data/datastore.* controla contadores; utils/* padronizam leitura e cálculos de data; persistence/* cuida dos arquivos.</w:t>
-      </w:r>
-    </w:p>
-    <w:p>
-      <w:pPr>
-        <w:pStyle w:val="Ttulo4"/>
+      <w:pPr>
+        <w:pStyle w:val="Heading4"/>
         <w:numPr>
           <w:ilvl w:val="3"/>
           <w:numId w:val="0"/>
@@ -1947,47 +2109,172 @@
     </w:p>
     <w:p>
       <w:pPr>
-        <w:pStyle w:val="Corpodetexto"/>
-      </w:pPr>
-      <w:r>
-        <w:t>Estruturas definidas em domain/domain.h (Data, Cliente, Funcionario, Quarto, Estadia) armazenadas em vetores estáticos no DataStore com limites MAX_* e contadores associados. Cada cadastro recebe código sequencial; o DataStore também guarda os próximos códigos para evitar colisões após restaurar backups.</w:t>
+        <w:pStyle w:val="BodyText"/>
+      </w:pPr>
+      <w:r>
+        <w:t xml:space="preserve">Estruturas definidas em </w:t>
+      </w:r>
+      <w:proofErr w:type="spellStart"/>
+      <w:r>
+        <w:t>domain</w:t>
+      </w:r>
+      <w:proofErr w:type="spellEnd"/>
+      <w:r>
+        <w:t>/</w:t>
+      </w:r>
+      <w:proofErr w:type="spellStart"/>
+      <w:r>
+        <w:t>domain.h</w:t>
+      </w:r>
+      <w:proofErr w:type="spellEnd"/>
+      <w:r>
+        <w:t xml:space="preserve"> (Data, Cliente, </w:t>
+      </w:r>
+      <w:proofErr w:type="spellStart"/>
+      <w:r>
+        <w:t>Funcionario</w:t>
+      </w:r>
+      <w:proofErr w:type="spellEnd"/>
+      <w:r>
+        <w:t xml:space="preserve">, Quarto, Estadia) armazenadas em vetores estáticos no </w:t>
+      </w:r>
+      <w:proofErr w:type="spellStart"/>
+      <w:r>
+        <w:t>DataStore</w:t>
+      </w:r>
+      <w:proofErr w:type="spellEnd"/>
+      <w:r>
+        <w:t xml:space="preserve"> com limites MAX_* e contadores associados. Cada cadastro recebe código sequencial; o </w:t>
+      </w:r>
+      <w:proofErr w:type="spellStart"/>
+      <w:r>
+        <w:t>DataStore</w:t>
+      </w:r>
+      <w:proofErr w:type="spellEnd"/>
+      <w:r>
+        <w:t xml:space="preserve"> também guarda os próximos códigos para evitar colisões após restaurar backups.</w:t>
       </w:r>
     </w:p>
     <w:p>
       <w:pPr>
-        <w:pStyle w:val="Ttulo4"/>
+        <w:pStyle w:val="Heading4"/>
         <w:numPr>
           <w:ilvl w:val="3"/>
           <w:numId w:val="0"/>
         </w:numPr>
       </w:pPr>
       <w:r>
-        <w:t>Função estadia_cadastrar(DataStore *store, int codigoCliente, int quantidadeHospedes, Data entrada, Data saida)</w:t>
+        <w:t xml:space="preserve">Função </w:t>
+      </w:r>
+      <w:proofErr w:type="spellStart"/>
+      <w:r>
+        <w:t>estadia_</w:t>
+      </w:r>
+      <w:proofErr w:type="gramStart"/>
+      <w:r>
+        <w:t>cadastrar</w:t>
+      </w:r>
+      <w:proofErr w:type="spellEnd"/>
+      <w:r>
+        <w:t>(</w:t>
+      </w:r>
+      <w:proofErr w:type="spellStart"/>
+      <w:proofErr w:type="gramEnd"/>
+      <w:r>
+        <w:t>DataStore</w:t>
+      </w:r>
+      <w:proofErr w:type="spellEnd"/>
+      <w:r>
+        <w:t xml:space="preserve"> *store, </w:t>
+      </w:r>
+      <w:proofErr w:type="spellStart"/>
+      <w:r>
+        <w:t>int</w:t>
+      </w:r>
+      <w:proofErr w:type="spellEnd"/>
+      <w:r>
+        <w:t xml:space="preserve"> </w:t>
+      </w:r>
+      <w:proofErr w:type="spellStart"/>
+      <w:r>
+        <w:t>codigoCliente</w:t>
+      </w:r>
+      <w:proofErr w:type="spellEnd"/>
+      <w:r>
+        <w:t xml:space="preserve">, </w:t>
+      </w:r>
+      <w:proofErr w:type="spellStart"/>
+      <w:r>
+        <w:t>int</w:t>
+      </w:r>
+      <w:proofErr w:type="spellEnd"/>
+      <w:r>
+        <w:t xml:space="preserve"> </w:t>
+      </w:r>
+      <w:proofErr w:type="spellStart"/>
+      <w:r>
+        <w:t>quantidadeHospedes</w:t>
+      </w:r>
+      <w:proofErr w:type="spellEnd"/>
+      <w:r>
+        <w:t xml:space="preserve">, Data entrada, Data </w:t>
+      </w:r>
+      <w:proofErr w:type="spellStart"/>
+      <w:r>
+        <w:t>saida</w:t>
+      </w:r>
+      <w:proofErr w:type="spellEnd"/>
+      <w:r>
+        <w:t>)</w:t>
       </w:r>
     </w:p>
     <w:p>
       <w:pPr>
-        <w:pStyle w:val="Corpodetexto"/>
-      </w:pPr>
-      <w:r>
-        <w:t>Cria uma nova estadia se o cliente existir, as datas forem válidas e houver quarto desocupado com capacidade suficiente; calcula diárias, marca quarto como ocupado e retorna o código gerado, ou -1 em caso de validação ou capacidade indisponível.</w:t>
+        <w:pStyle w:val="BodyText"/>
+      </w:pPr>
+      <w:r>
+        <w:t>Cria uma</w:t>
+      </w:r>
+      <w:r>
+        <w:t xml:space="preserve"> estadia se o cliente existir, as datas forem válidas e houver quarto desocupado com capacidade suficiente; calcula diárias, marca quarto como ocupado e retorna o código gerado, ou -1 em caso de validação ou capacidade indisponível.</w:t>
       </w:r>
     </w:p>
     <w:p>
       <w:pPr>
-        <w:pStyle w:val="Ttulo4"/>
+        <w:pStyle w:val="Heading4"/>
         <w:numPr>
           <w:ilvl w:val="3"/>
           <w:numId w:val="0"/>
         </w:numPr>
       </w:pPr>
       <w:r>
-        <w:t>Função backup_restaurar(DataStore *store)</w:t>
+        <w:t xml:space="preserve">Função </w:t>
+      </w:r>
+      <w:proofErr w:type="spellStart"/>
+      <w:r>
+        <w:t>backup_</w:t>
+      </w:r>
+      <w:proofErr w:type="gramStart"/>
+      <w:r>
+        <w:t>restaurar</w:t>
+      </w:r>
+      <w:proofErr w:type="spellEnd"/>
+      <w:r>
+        <w:t>(</w:t>
+      </w:r>
+      <w:proofErr w:type="spellStart"/>
+      <w:proofErr w:type="gramEnd"/>
+      <w:r>
+        <w:t>DataStore</w:t>
+      </w:r>
+      <w:proofErr w:type="spellEnd"/>
+      <w:r>
+        <w:t xml:space="preserve"> *store)</w:t>
       </w:r>
     </w:p>
     <w:p>
       <w:pPr>
-        <w:pStyle w:val="Corpodetexto"/>
+        <w:pStyle w:val="BodyText"/>
       </w:pPr>
       <w:r>
         <w:t>Lê os arquivos binários de backup, reidrata vetores e contadores e devolve 1 em sucesso ou 0 se algum arquivo não puder ser lido.</w:t>
@@ -1995,12 +2282,12 @@
     </w:p>
     <w:p>
       <w:pPr>
-        <w:pStyle w:val="Corpodetexto"/>
+        <w:pStyle w:val="BodyText"/>
       </w:pPr>
     </w:p>
     <w:p>
       <w:pPr>
-        <w:pStyle w:val="Ttulo3"/>
+        <w:pStyle w:val="Heading3"/>
         <w:numPr>
           <w:ilvl w:val="2"/>
           <w:numId w:val="0"/>
@@ -2008,18 +2295,18 @@
         <w:spacing w:line="259" w:lineRule="auto"/>
         <w:ind w:left="-567"/>
       </w:pPr>
-      <w:bookmarkStart w:id="25" w:name="_Toc75023800"/>
+      <w:bookmarkStart w:id="16" w:name="_Toc75023800"/>
       <w:r>
         <w:t xml:space="preserve">Testes do </w:t>
       </w:r>
-      <w:bookmarkEnd w:id="25"/>
+      <w:bookmarkEnd w:id="16"/>
       <w:r>
         <w:t>sistema</w:t>
       </w:r>
     </w:p>
     <w:p>
       <w:pPr>
-        <w:pStyle w:val="Ttulo4"/>
+        <w:pStyle w:val="Heading4"/>
         <w:numPr>
           <w:ilvl w:val="3"/>
           <w:numId w:val="0"/>
@@ -2029,12 +2316,17 @@
         </w:rPr>
       </w:pPr>
       <w:r>
-        <w:t>Casos de testes do sistema: função estadia_cadastrar</w:t>
-      </w:r>
+        <w:t xml:space="preserve">Casos de testes do sistema: função </w:t>
+      </w:r>
+      <w:proofErr w:type="spellStart"/>
+      <w:r>
+        <w:t>estadia_cadastrar</w:t>
+      </w:r>
+      <w:proofErr w:type="spellEnd"/>
     </w:p>
     <w:tbl>
       <w:tblPr>
-        <w:tblStyle w:val="Tabelacomgrade"/>
+        <w:tblStyle w:val="TableGrid"/>
         <w:tblW w:w="8316" w:type="dxa"/>
         <w:tblLayout w:type="fixed"/>
         <w:tblLook w:val="04A0" w:firstRow="1" w:lastRow="0" w:firstColumn="1" w:lastColumn="0" w:noHBand="0" w:noVBand="1"/>
@@ -2443,7 +2735,7 @@
           </w:tcPr>
           <w:p>
             <w:r>
-              <w:t>hóspedes maiores que qualquer capacidade disponível</w:t>
+              <w:t>hóspedes maiores que qualquer capacidade disponíveis</w:t>
             </w:r>
           </w:p>
         </w:tc>
@@ -2626,12 +2918,12 @@
     </w:tbl>
     <w:p>
       <w:pPr>
-        <w:pStyle w:val="Corpodetexto"/>
+        <w:pStyle w:val="BodyText"/>
       </w:pPr>
     </w:p>
     <w:p>
       <w:pPr>
-        <w:pStyle w:val="Ttulo4"/>
+        <w:pStyle w:val="Heading4"/>
         <w:numPr>
           <w:ilvl w:val="3"/>
           <w:numId w:val="0"/>
@@ -2641,22 +2933,28 @@
         </w:rPr>
       </w:pPr>
       <w:r>
-        <w:t>Casos de testes do sistema: função backup_restaurar</w:t>
-      </w:r>
+        <w:lastRenderedPageBreak/>
+        <w:t xml:space="preserve">Casos de testes do sistema: função </w:t>
+      </w:r>
+      <w:proofErr w:type="spellStart"/>
+      <w:r>
+        <w:t>backup_restaurar</w:t>
+      </w:r>
+      <w:proofErr w:type="spellEnd"/>
     </w:p>
     <w:tbl>
       <w:tblPr>
-        <w:tblStyle w:val="Tabelacomgrade"/>
+        <w:tblStyle w:val="TableGrid"/>
         <w:tblW w:w="0" w:type="auto"/>
         <w:tblLook w:val="04A0" w:firstRow="1" w:lastRow="0" w:firstColumn="1" w:lastColumn="0" w:noHBand="0" w:noVBand="1"/>
       </w:tblPr>
       <w:tblGrid>
-        <w:gridCol w:w="1383"/>
-        <w:gridCol w:w="1384"/>
-        <w:gridCol w:w="1384"/>
-        <w:gridCol w:w="1385"/>
-        <w:gridCol w:w="1384"/>
-        <w:gridCol w:w="1385"/>
+        <w:gridCol w:w="1207"/>
+        <w:gridCol w:w="1349"/>
+        <w:gridCol w:w="1561"/>
+        <w:gridCol w:w="1583"/>
+        <w:gridCol w:w="1314"/>
+        <w:gridCol w:w="1291"/>
       </w:tblGrid>
       <w:tr>
         <w:tc>
@@ -2848,7 +3146,15 @@
           </w:tcPr>
           <w:p>
             <w:r>
-              <w:t>Retorna 1 e popula DataStore conforme arquivos</w:t>
+              <w:t xml:space="preserve">Retorna 1 e popula </w:t>
+            </w:r>
+            <w:proofErr w:type="spellStart"/>
+            <w:r>
+              <w:t>DataStore</w:t>
+            </w:r>
+            <w:proofErr w:type="spellEnd"/>
+            <w:r>
+              <w:t xml:space="preserve"> conforme arquivos</w:t>
             </w:r>
           </w:p>
         </w:tc>
@@ -2890,8 +3196,13 @@
           </w:tcPr>
           <w:p>
             <w:r>
-              <w:t>Dados prévios no DataStore</w:t>
-            </w:r>
+              <w:t xml:space="preserve">Dados prévios no </w:t>
+            </w:r>
+            <w:proofErr w:type="spellStart"/>
+            <w:r>
+              <w:t>DataStore</w:t>
+            </w:r>
+            <w:proofErr w:type="spellEnd"/>
           </w:p>
         </w:tc>
         <w:tc>
@@ -2899,8 +3210,13 @@
             <w:tcW w:w="1386" w:type="dxa"/>
           </w:tcPr>
           <w:p>
-            <w:r>
-              <w:t>DataStore zerado antes da leitura</w:t>
+            <w:proofErr w:type="spellStart"/>
+            <w:r>
+              <w:t>DataStore</w:t>
+            </w:r>
+            <w:proofErr w:type="spellEnd"/>
+            <w:r>
+              <w:t xml:space="preserve"> zerado antes da leitura</w:t>
             </w:r>
           </w:p>
         </w:tc>
@@ -2962,8 +3278,13 @@
           </w:tcPr>
           <w:p>
             <w:r>
-              <w:t>Processo com permissão de leitura nos .dat</w:t>
-            </w:r>
+              <w:t>Processo com permissão de leitura nos .</w:t>
+            </w:r>
+            <w:proofErr w:type="spellStart"/>
+            <w:r>
+              <w:t>dat</w:t>
+            </w:r>
+            <w:proofErr w:type="spellEnd"/>
           </w:p>
         </w:tc>
         <w:tc>
@@ -3033,8 +3354,13 @@
             <w:tcW w:w="1386" w:type="dxa"/>
           </w:tcPr>
           <w:p>
-            <w:r>
-              <w:t>proximoCodigo* ajustados para evitar colisão</w:t>
+            <w:proofErr w:type="spellStart"/>
+            <w:r>
+              <w:t>proximoCodigo</w:t>
+            </w:r>
+            <w:proofErr w:type="spellEnd"/>
+            <w:r>
+              <w:t>* ajustados para evitar colisão</w:t>
             </w:r>
           </w:p>
         </w:tc>
@@ -3165,12 +3491,12 @@
     </w:tbl>
     <w:p>
       <w:pPr>
-        <w:pStyle w:val="Corpodetexto"/>
+        <w:pStyle w:val="BodyText"/>
       </w:pPr>
     </w:p>
     <w:p>
       <w:pPr>
-        <w:pStyle w:val="Corpodetexto"/>
+        <w:pStyle w:val="BodyText"/>
       </w:pPr>
     </w:p>
     <w:sectPr>
@@ -3187,7 +3513,7 @@
 </file>
 
 <file path=word/endnotes.xml><?xml version="1.0" encoding="utf-8"?>
-<w:endnotes xmlns:wpc="http://schemas.microsoft.com/office/word/2010/wordprocessingCanvas" xmlns:cx="http://schemas.microsoft.com/office/drawing/2014/chartex" xmlns:cx1="http://schemas.microsoft.com/office/drawing/2015/9/8/chartex" xmlns:cx2="http://schemas.microsoft.com/office/drawing/2015/10/21/chartex" xmlns:cx3="http://schemas.microsoft.com/office/drawing/2016/5/9/chartex" xmlns:cx4="http://schemas.microsoft.com/office/drawing/2016/5/10/chartex" xmlns:cx5="http://schemas.microsoft.com/office/drawing/2016/5/11/chartex" xmlns:cx6="http://schemas.microsoft.com/office/drawing/2016/5/12/chartex" xmlns:cx7="http://schemas.microsoft.com/office/drawing/2016/5/13/chartex" xmlns:cx8="http://schemas.microsoft.com/office/drawing/2016/5/14/chartex" xmlns:mc="http://schemas.openxmlformats.org/markup-compatibility/2006" xmlns:aink="http://schemas.microsoft.com/office/drawing/2016/ink" xmlns:am3d="http://schemas.microsoft.com/office/drawing/2017/model3d" xmlns:o="urn:schemas-microsoft-com:office:office" xmlns:r="http://schemas.openxmlformats.org/officeDocument/2006/relationships" xmlns:m="http://schemas.openxmlformats.org/officeDocument/2006/math" xmlns:v="urn:schemas-microsoft-com:vml" xmlns:wp14="http://schemas.microsoft.com/office/word/2010/wordprocessingDrawing" xmlns:wp="http://schemas.openxmlformats.org/drawingml/2006/wordprocessingDrawing" xmlns:w10="urn:schemas-microsoft-com:office:word" xmlns:w="http://schemas.openxmlformats.org/wordprocessingml/2006/main" xmlns:w14="http://schemas.microsoft.com/office/word/2010/wordml" xmlns:w15="http://schemas.microsoft.com/office/word/2012/wordml" xmlns:w16cex="http://schemas.microsoft.com/office/word/2018/wordml/cex" xmlns:w16cid="http://schemas.microsoft.com/office/word/2016/wordml/cid" xmlns:w16="http://schemas.microsoft.com/office/word/2018/wordml" xmlns:w16sdtdh="http://schemas.microsoft.com/office/word/2020/wordml/sdtdatahash" xmlns:w16se="http://schemas.microsoft.com/office/word/2015/wordml/symex" xmlns:wpg="http://schemas.microsoft.com/office/word/2010/wordprocessingGroup" xmlns:wpi="http://schemas.microsoft.com/office/word/2010/wordprocessingInk" xmlns:wne="http://schemas.microsoft.com/office/word/2006/wordml" xmlns:wps="http://schemas.microsoft.com/office/word/2010/wordprocessingShape" mc:Ignorable="w14 w15 w16se w16cid w16 w16cex w16sdtdh wp14">
+<w:endnotes xmlns:wpc="http://schemas.microsoft.com/office/word/2010/wordprocessingCanvas" xmlns:cx="http://schemas.microsoft.com/office/drawing/2014/chartex" xmlns:cx1="http://schemas.microsoft.com/office/drawing/2015/9/8/chartex" xmlns:cx2="http://schemas.microsoft.com/office/drawing/2015/10/21/chartex" xmlns:cx3="http://schemas.microsoft.com/office/drawing/2016/5/9/chartex" xmlns:cx4="http://schemas.microsoft.com/office/drawing/2016/5/10/chartex" xmlns:cx5="http://schemas.microsoft.com/office/drawing/2016/5/11/chartex" xmlns:cx6="http://schemas.microsoft.com/office/drawing/2016/5/12/chartex" xmlns:cx7="http://schemas.microsoft.com/office/drawing/2016/5/13/chartex" xmlns:cx8="http://schemas.microsoft.com/office/drawing/2016/5/14/chartex" xmlns:mc="http://schemas.openxmlformats.org/markup-compatibility/2006" xmlns:aink="http://schemas.microsoft.com/office/drawing/2016/ink" xmlns:am3d="http://schemas.microsoft.com/office/drawing/2017/model3d" xmlns:o="urn:schemas-microsoft-com:office:office" xmlns:oel="http://schemas.microsoft.com/office/2019/extlst" xmlns:r="http://schemas.openxmlformats.org/officeDocument/2006/relationships" xmlns:m="http://schemas.openxmlformats.org/officeDocument/2006/math" xmlns:v="urn:schemas-microsoft-com:vml" xmlns:wp14="http://schemas.microsoft.com/office/word/2010/wordprocessingDrawing" xmlns:wp="http://schemas.openxmlformats.org/drawingml/2006/wordprocessingDrawing" xmlns:w10="urn:schemas-microsoft-com:office:word" xmlns:w="http://schemas.openxmlformats.org/wordprocessingml/2006/main" xmlns:w14="http://schemas.microsoft.com/office/word/2010/wordml" xmlns:w15="http://schemas.microsoft.com/office/word/2012/wordml" xmlns:w16cex="http://schemas.microsoft.com/office/word/2018/wordml/cex" xmlns:w16cid="http://schemas.microsoft.com/office/word/2016/wordml/cid" xmlns:w16="http://schemas.microsoft.com/office/word/2018/wordml" xmlns:w16du="http://schemas.microsoft.com/office/word/2023/wordml/word16du" xmlns:w16sdtdh="http://schemas.microsoft.com/office/word/2020/wordml/sdtdatahash" xmlns:w16sdtfl="http://schemas.microsoft.com/office/word/2024/wordml/sdtformatlock" xmlns:w16se="http://schemas.microsoft.com/office/word/2015/wordml/symex" xmlns:wpg="http://schemas.microsoft.com/office/word/2010/wordprocessingGroup" xmlns:wpi="http://schemas.microsoft.com/office/word/2010/wordprocessingInk" xmlns:wne="http://schemas.microsoft.com/office/word/2006/wordml" xmlns:wps="http://schemas.microsoft.com/office/word/2010/wordprocessingShape" mc:Ignorable="w14 w15 w16se w16cid w16 w16cex w16sdtdh w16sdtfl w16du wp14">
   <w:endnote w:type="separator" w:id="-1">
     <w:p>
       <w:r>
@@ -3206,93 +3532,93 @@
 </file>
 
 <file path=word/footer1.xml><?xml version="1.0" encoding="utf-8"?>
-<w:ftr xmlns:wpc="http://schemas.microsoft.com/office/word/2010/wordprocessingCanvas" xmlns:cx="http://schemas.microsoft.com/office/drawing/2014/chartex" xmlns:cx1="http://schemas.microsoft.com/office/drawing/2015/9/8/chartex" xmlns:cx2="http://schemas.microsoft.com/office/drawing/2015/10/21/chartex" xmlns:cx3="http://schemas.microsoft.com/office/drawing/2016/5/9/chartex" xmlns:cx4="http://schemas.microsoft.com/office/drawing/2016/5/10/chartex" xmlns:cx5="http://schemas.microsoft.com/office/drawing/2016/5/11/chartex" xmlns:cx6="http://schemas.microsoft.com/office/drawing/2016/5/12/chartex" xmlns:cx7="http://schemas.microsoft.com/office/drawing/2016/5/13/chartex" xmlns:cx8="http://schemas.microsoft.com/office/drawing/2016/5/14/chartex" xmlns:mc="http://schemas.openxmlformats.org/markup-compatibility/2006" xmlns:aink="http://schemas.microsoft.com/office/drawing/2016/ink" xmlns:am3d="http://schemas.microsoft.com/office/drawing/2017/model3d" xmlns:o="urn:schemas-microsoft-com:office:office" xmlns:r="http://schemas.openxmlformats.org/officeDocument/2006/relationships" xmlns:m="http://schemas.openxmlformats.org/officeDocument/2006/math" xmlns:v="urn:schemas-microsoft-com:vml" xmlns:wp14="http://schemas.microsoft.com/office/word/2010/wordprocessingDrawing" xmlns:wp="http://schemas.openxmlformats.org/drawingml/2006/wordprocessingDrawing" xmlns:w10="urn:schemas-microsoft-com:office:word" xmlns:w="http://schemas.openxmlformats.org/wordprocessingml/2006/main" xmlns:w14="http://schemas.microsoft.com/office/word/2010/wordml" xmlns:w15="http://schemas.microsoft.com/office/word/2012/wordml" xmlns:w16cex="http://schemas.microsoft.com/office/word/2018/wordml/cex" xmlns:w16cid="http://schemas.microsoft.com/office/word/2016/wordml/cid" xmlns:w16="http://schemas.microsoft.com/office/word/2018/wordml" xmlns:w16sdtdh="http://schemas.microsoft.com/office/word/2020/wordml/sdtdatahash" xmlns:w16se="http://schemas.microsoft.com/office/word/2015/wordml/symex" xmlns:wpg="http://schemas.microsoft.com/office/word/2010/wordprocessingGroup" xmlns:wpi="http://schemas.microsoft.com/office/word/2010/wordprocessingInk" xmlns:wne="http://schemas.microsoft.com/office/word/2006/wordml" xmlns:wps="http://schemas.microsoft.com/office/word/2010/wordprocessingShape" mc:Ignorable="w14 w15 w16se w16cid w16 w16cex w16sdtdh wp14">
+<w:ftr xmlns:wpc="http://schemas.microsoft.com/office/word/2010/wordprocessingCanvas" xmlns:cx="http://schemas.microsoft.com/office/drawing/2014/chartex" xmlns:cx1="http://schemas.microsoft.com/office/drawing/2015/9/8/chartex" xmlns:cx2="http://schemas.microsoft.com/office/drawing/2015/10/21/chartex" xmlns:cx3="http://schemas.microsoft.com/office/drawing/2016/5/9/chartex" xmlns:cx4="http://schemas.microsoft.com/office/drawing/2016/5/10/chartex" xmlns:cx5="http://schemas.microsoft.com/office/drawing/2016/5/11/chartex" xmlns:cx6="http://schemas.microsoft.com/office/drawing/2016/5/12/chartex" xmlns:cx7="http://schemas.microsoft.com/office/drawing/2016/5/13/chartex" xmlns:cx8="http://schemas.microsoft.com/office/drawing/2016/5/14/chartex" xmlns:mc="http://schemas.openxmlformats.org/markup-compatibility/2006" xmlns:aink="http://schemas.microsoft.com/office/drawing/2016/ink" xmlns:am3d="http://schemas.microsoft.com/office/drawing/2017/model3d" xmlns:o="urn:schemas-microsoft-com:office:office" xmlns:oel="http://schemas.microsoft.com/office/2019/extlst" xmlns:r="http://schemas.openxmlformats.org/officeDocument/2006/relationships" xmlns:m="http://schemas.openxmlformats.org/officeDocument/2006/math" xmlns:v="urn:schemas-microsoft-com:vml" xmlns:wp14="http://schemas.microsoft.com/office/word/2010/wordprocessingDrawing" xmlns:wp="http://schemas.openxmlformats.org/drawingml/2006/wordprocessingDrawing" xmlns:w10="urn:schemas-microsoft-com:office:word" xmlns:w="http://schemas.openxmlformats.org/wordprocessingml/2006/main" xmlns:w14="http://schemas.microsoft.com/office/word/2010/wordml" xmlns:w15="http://schemas.microsoft.com/office/word/2012/wordml" xmlns:w16cex="http://schemas.microsoft.com/office/word/2018/wordml/cex" xmlns:w16cid="http://schemas.microsoft.com/office/word/2016/wordml/cid" xmlns:w16="http://schemas.microsoft.com/office/word/2018/wordml" xmlns:w16du="http://schemas.microsoft.com/office/word/2023/wordml/word16du" xmlns:w16sdtdh="http://schemas.microsoft.com/office/word/2020/wordml/sdtdatahash" xmlns:w16sdtfl="http://schemas.microsoft.com/office/word/2024/wordml/sdtformatlock" xmlns:w16se="http://schemas.microsoft.com/office/word/2015/wordml/symex" xmlns:wpg="http://schemas.microsoft.com/office/word/2010/wordprocessingGroup" xmlns:wpi="http://schemas.microsoft.com/office/word/2010/wordprocessingInk" xmlns:wne="http://schemas.microsoft.com/office/word/2006/wordml" xmlns:wps="http://schemas.microsoft.com/office/word/2010/wordprocessingShape" mc:Ignorable="w14 w15 w16se w16cid w16 w16cex w16sdtdh w16sdtfl w16du wp14">
   <w:p>
     <w:pPr>
-      <w:pStyle w:val="Rodap"/>
+      <w:pStyle w:val="Footer"/>
       <w:framePr w:wrap="around" w:vAnchor="text" w:hAnchor="margin" w:xAlign="center" w:y="1"/>
       <w:rPr>
-        <w:rStyle w:val="Nmerodepgina"/>
+        <w:rStyle w:val="PageNumber"/>
       </w:rPr>
     </w:pPr>
     <w:r>
       <w:rPr>
-        <w:rStyle w:val="Nmerodepgina"/>
+        <w:rStyle w:val="PageNumber"/>
       </w:rPr>
       <w:fldChar w:fldCharType="begin"/>
     </w:r>
     <w:r>
       <w:rPr>
-        <w:rStyle w:val="Nmerodepgina"/>
+        <w:rStyle w:val="PageNumber"/>
       </w:rPr>
       <w:instrText xml:space="preserve">PAGE  </w:instrText>
     </w:r>
     <w:r>
       <w:rPr>
-        <w:rStyle w:val="Nmerodepgina"/>
+        <w:rStyle w:val="PageNumber"/>
       </w:rPr>
       <w:fldChar w:fldCharType="separate"/>
     </w:r>
     <w:r>
       <w:rPr>
-        <w:rStyle w:val="Nmerodepgina"/>
+        <w:rStyle w:val="PageNumber"/>
         <w:noProof/>
       </w:rPr>
       <w:t>10</w:t>
     </w:r>
     <w:r>
       <w:rPr>
-        <w:rStyle w:val="Nmerodepgina"/>
+        <w:rStyle w:val="PageNumber"/>
       </w:rPr>
       <w:fldChar w:fldCharType="end"/>
     </w:r>
   </w:p>
   <w:p>
     <w:pPr>
-      <w:pStyle w:val="Rodap"/>
+      <w:pStyle w:val="Footer"/>
     </w:pPr>
   </w:p>
 </w:ftr>
 </file>
 
 <file path=word/footer2.xml><?xml version="1.0" encoding="utf-8"?>
-<w:ftr xmlns:wpc="http://schemas.microsoft.com/office/word/2010/wordprocessingCanvas" xmlns:cx="http://schemas.microsoft.com/office/drawing/2014/chartex" xmlns:cx1="http://schemas.microsoft.com/office/drawing/2015/9/8/chartex" xmlns:cx2="http://schemas.microsoft.com/office/drawing/2015/10/21/chartex" xmlns:cx3="http://schemas.microsoft.com/office/drawing/2016/5/9/chartex" xmlns:cx4="http://schemas.microsoft.com/office/drawing/2016/5/10/chartex" xmlns:cx5="http://schemas.microsoft.com/office/drawing/2016/5/11/chartex" xmlns:cx6="http://schemas.microsoft.com/office/drawing/2016/5/12/chartex" xmlns:cx7="http://schemas.microsoft.com/office/drawing/2016/5/13/chartex" xmlns:cx8="http://schemas.microsoft.com/office/drawing/2016/5/14/chartex" xmlns:mc="http://schemas.openxmlformats.org/markup-compatibility/2006" xmlns:aink="http://schemas.microsoft.com/office/drawing/2016/ink" xmlns:am3d="http://schemas.microsoft.com/office/drawing/2017/model3d" xmlns:o="urn:schemas-microsoft-com:office:office" xmlns:r="http://schemas.openxmlformats.org/officeDocument/2006/relationships" xmlns:m="http://schemas.openxmlformats.org/officeDocument/2006/math" xmlns:v="urn:schemas-microsoft-com:vml" xmlns:wp14="http://schemas.microsoft.com/office/word/2010/wordprocessingDrawing" xmlns:wp="http://schemas.openxmlformats.org/drawingml/2006/wordprocessingDrawing" xmlns:w10="urn:schemas-microsoft-com:office:word" xmlns:w="http://schemas.openxmlformats.org/wordprocessingml/2006/main" xmlns:w14="http://schemas.microsoft.com/office/word/2010/wordml" xmlns:w15="http://schemas.microsoft.com/office/word/2012/wordml" xmlns:w16cex="http://schemas.microsoft.com/office/word/2018/wordml/cex" xmlns:w16cid="http://schemas.microsoft.com/office/word/2016/wordml/cid" xmlns:w16="http://schemas.microsoft.com/office/word/2018/wordml" xmlns:w16sdtdh="http://schemas.microsoft.com/office/word/2020/wordml/sdtdatahash" xmlns:w16se="http://schemas.microsoft.com/office/word/2015/wordml/symex" xmlns:wpg="http://schemas.microsoft.com/office/word/2010/wordprocessingGroup" xmlns:wpi="http://schemas.microsoft.com/office/word/2010/wordprocessingInk" xmlns:wne="http://schemas.microsoft.com/office/word/2006/wordml" xmlns:wps="http://schemas.microsoft.com/office/word/2010/wordprocessingShape" mc:Ignorable="w14 w15 w16se w16cid w16 w16cex w16sdtdh wp14">
+<w:ftr xmlns:wpc="http://schemas.microsoft.com/office/word/2010/wordprocessingCanvas" xmlns:cx="http://schemas.microsoft.com/office/drawing/2014/chartex" xmlns:cx1="http://schemas.microsoft.com/office/drawing/2015/9/8/chartex" xmlns:cx2="http://schemas.microsoft.com/office/drawing/2015/10/21/chartex" xmlns:cx3="http://schemas.microsoft.com/office/drawing/2016/5/9/chartex" xmlns:cx4="http://schemas.microsoft.com/office/drawing/2016/5/10/chartex" xmlns:cx5="http://schemas.microsoft.com/office/drawing/2016/5/11/chartex" xmlns:cx6="http://schemas.microsoft.com/office/drawing/2016/5/12/chartex" xmlns:cx7="http://schemas.microsoft.com/office/drawing/2016/5/13/chartex" xmlns:cx8="http://schemas.microsoft.com/office/drawing/2016/5/14/chartex" xmlns:mc="http://schemas.openxmlformats.org/markup-compatibility/2006" xmlns:aink="http://schemas.microsoft.com/office/drawing/2016/ink" xmlns:am3d="http://schemas.microsoft.com/office/drawing/2017/model3d" xmlns:o="urn:schemas-microsoft-com:office:office" xmlns:oel="http://schemas.microsoft.com/office/2019/extlst" xmlns:r="http://schemas.openxmlformats.org/officeDocument/2006/relationships" xmlns:m="http://schemas.openxmlformats.org/officeDocument/2006/math" xmlns:v="urn:schemas-microsoft-com:vml" xmlns:wp14="http://schemas.microsoft.com/office/word/2010/wordprocessingDrawing" xmlns:wp="http://schemas.openxmlformats.org/drawingml/2006/wordprocessingDrawing" xmlns:w10="urn:schemas-microsoft-com:office:word" xmlns:w="http://schemas.openxmlformats.org/wordprocessingml/2006/main" xmlns:w14="http://schemas.microsoft.com/office/word/2010/wordml" xmlns:w15="http://schemas.microsoft.com/office/word/2012/wordml" xmlns:w16cex="http://schemas.microsoft.com/office/word/2018/wordml/cex" xmlns:w16cid="http://schemas.microsoft.com/office/word/2016/wordml/cid" xmlns:w16="http://schemas.microsoft.com/office/word/2018/wordml" xmlns:w16du="http://schemas.microsoft.com/office/word/2023/wordml/word16du" xmlns:w16sdtdh="http://schemas.microsoft.com/office/word/2020/wordml/sdtdatahash" xmlns:w16sdtfl="http://schemas.microsoft.com/office/word/2024/wordml/sdtformatlock" xmlns:w16se="http://schemas.microsoft.com/office/word/2015/wordml/symex" xmlns:wpg="http://schemas.microsoft.com/office/word/2010/wordprocessingGroup" xmlns:wpi="http://schemas.microsoft.com/office/word/2010/wordprocessingInk" xmlns:wne="http://schemas.microsoft.com/office/word/2006/wordml" xmlns:wps="http://schemas.microsoft.com/office/word/2010/wordprocessingShape" mc:Ignorable="w14 w15 w16se w16cid w16 w16cex w16sdtdh w16sdtfl w16du wp14">
   <w:p>
     <w:pPr>
-      <w:pStyle w:val="Rodap"/>
+      <w:pStyle w:val="Footer"/>
       <w:framePr w:wrap="around" w:vAnchor="text" w:hAnchor="margin" w:xAlign="center" w:y="1"/>
       <w:rPr>
-        <w:rStyle w:val="Nmerodepgina"/>
+        <w:rStyle w:val="PageNumber"/>
       </w:rPr>
     </w:pPr>
     <w:r>
       <w:rPr>
-        <w:rStyle w:val="Nmerodepgina"/>
+        <w:rStyle w:val="PageNumber"/>
       </w:rPr>
       <w:fldChar w:fldCharType="begin"/>
     </w:r>
     <w:r>
       <w:rPr>
-        <w:rStyle w:val="Nmerodepgina"/>
+        <w:rStyle w:val="PageNumber"/>
       </w:rPr>
       <w:instrText xml:space="preserve">PAGE  </w:instrText>
     </w:r>
     <w:r>
       <w:rPr>
-        <w:rStyle w:val="Nmerodepgina"/>
+        <w:rStyle w:val="PageNumber"/>
       </w:rPr>
       <w:fldChar w:fldCharType="separate"/>
     </w:r>
     <w:r>
       <w:rPr>
-        <w:rStyle w:val="Nmerodepgina"/>
+        <w:rStyle w:val="PageNumber"/>
         <w:noProof/>
       </w:rPr>
       <w:t>9</w:t>
     </w:r>
     <w:r>
       <w:rPr>
-        <w:rStyle w:val="Nmerodepgina"/>
+        <w:rStyle w:val="PageNumber"/>
       </w:rPr>
       <w:fldChar w:fldCharType="end"/>
     </w:r>
@@ -3302,7 +3628,7 @@
 </file>
 
 <file path=word/footnotes.xml><?xml version="1.0" encoding="utf-8"?>
-<w:footnotes xmlns:wpc="http://schemas.microsoft.com/office/word/2010/wordprocessingCanvas" xmlns:cx="http://schemas.microsoft.com/office/drawing/2014/chartex" xmlns:cx1="http://schemas.microsoft.com/office/drawing/2015/9/8/chartex" xmlns:cx2="http://schemas.microsoft.com/office/drawing/2015/10/21/chartex" xmlns:cx3="http://schemas.microsoft.com/office/drawing/2016/5/9/chartex" xmlns:cx4="http://schemas.microsoft.com/office/drawing/2016/5/10/chartex" xmlns:cx5="http://schemas.microsoft.com/office/drawing/2016/5/11/chartex" xmlns:cx6="http://schemas.microsoft.com/office/drawing/2016/5/12/chartex" xmlns:cx7="http://schemas.microsoft.com/office/drawing/2016/5/13/chartex" xmlns:cx8="http://schemas.microsoft.com/office/drawing/2016/5/14/chartex" xmlns:mc="http://schemas.openxmlformats.org/markup-compatibility/2006" xmlns:aink="http://schemas.microsoft.com/office/drawing/2016/ink" xmlns:am3d="http://schemas.microsoft.com/office/drawing/2017/model3d" xmlns:o="urn:schemas-microsoft-com:office:office" xmlns:r="http://schemas.openxmlformats.org/officeDocument/2006/relationships" xmlns:m="http://schemas.openxmlformats.org/officeDocument/2006/math" xmlns:v="urn:schemas-microsoft-com:vml" xmlns:wp14="http://schemas.microsoft.com/office/word/2010/wordprocessingDrawing" xmlns:wp="http://schemas.openxmlformats.org/drawingml/2006/wordprocessingDrawing" xmlns:w10="urn:schemas-microsoft-com:office:word" xmlns:w="http://schemas.openxmlformats.org/wordprocessingml/2006/main" xmlns:w14="http://schemas.microsoft.com/office/word/2010/wordml" xmlns:w15="http://schemas.microsoft.com/office/word/2012/wordml" xmlns:w16cex="http://schemas.microsoft.com/office/word/2018/wordml/cex" xmlns:w16cid="http://schemas.microsoft.com/office/word/2016/wordml/cid" xmlns:w16="http://schemas.microsoft.com/office/word/2018/wordml" xmlns:w16sdtdh="http://schemas.microsoft.com/office/word/2020/wordml/sdtdatahash" xmlns:w16se="http://schemas.microsoft.com/office/word/2015/wordml/symex" xmlns:wpg="http://schemas.microsoft.com/office/word/2010/wordprocessingGroup" xmlns:wpi="http://schemas.microsoft.com/office/word/2010/wordprocessingInk" xmlns:wne="http://schemas.microsoft.com/office/word/2006/wordml" xmlns:wps="http://schemas.microsoft.com/office/word/2010/wordprocessingShape" mc:Ignorable="w14 w15 w16se w16cid w16 w16cex w16sdtdh wp14">
+<w:footnotes xmlns:wpc="http://schemas.microsoft.com/office/word/2010/wordprocessingCanvas" xmlns:cx="http://schemas.microsoft.com/office/drawing/2014/chartex" xmlns:cx1="http://schemas.microsoft.com/office/drawing/2015/9/8/chartex" xmlns:cx2="http://schemas.microsoft.com/office/drawing/2015/10/21/chartex" xmlns:cx3="http://schemas.microsoft.com/office/drawing/2016/5/9/chartex" xmlns:cx4="http://schemas.microsoft.com/office/drawing/2016/5/10/chartex" xmlns:cx5="http://schemas.microsoft.com/office/drawing/2016/5/11/chartex" xmlns:cx6="http://schemas.microsoft.com/office/drawing/2016/5/12/chartex" xmlns:cx7="http://schemas.microsoft.com/office/drawing/2016/5/13/chartex" xmlns:cx8="http://schemas.microsoft.com/office/drawing/2016/5/14/chartex" xmlns:mc="http://schemas.openxmlformats.org/markup-compatibility/2006" xmlns:aink="http://schemas.microsoft.com/office/drawing/2016/ink" xmlns:am3d="http://schemas.microsoft.com/office/drawing/2017/model3d" xmlns:o="urn:schemas-microsoft-com:office:office" xmlns:oel="http://schemas.microsoft.com/office/2019/extlst" xmlns:r="http://schemas.openxmlformats.org/officeDocument/2006/relationships" xmlns:m="http://schemas.openxmlformats.org/officeDocument/2006/math" xmlns:v="urn:schemas-microsoft-com:vml" xmlns:wp14="http://schemas.microsoft.com/office/word/2010/wordprocessingDrawing" xmlns:wp="http://schemas.openxmlformats.org/drawingml/2006/wordprocessingDrawing" xmlns:w10="urn:schemas-microsoft-com:office:word" xmlns:w="http://schemas.openxmlformats.org/wordprocessingml/2006/main" xmlns:w14="http://schemas.microsoft.com/office/word/2010/wordml" xmlns:w15="http://schemas.microsoft.com/office/word/2012/wordml" xmlns:w16cex="http://schemas.microsoft.com/office/word/2018/wordml/cex" xmlns:w16cid="http://schemas.microsoft.com/office/word/2016/wordml/cid" xmlns:w16="http://schemas.microsoft.com/office/word/2018/wordml" xmlns:w16du="http://schemas.microsoft.com/office/word/2023/wordml/word16du" xmlns:w16sdtdh="http://schemas.microsoft.com/office/word/2020/wordml/sdtdatahash" xmlns:w16sdtfl="http://schemas.microsoft.com/office/word/2024/wordml/sdtformatlock" xmlns:w16se="http://schemas.microsoft.com/office/word/2015/wordml/symex" xmlns:wpg="http://schemas.microsoft.com/office/word/2010/wordprocessingGroup" xmlns:wpi="http://schemas.microsoft.com/office/word/2010/wordprocessingInk" xmlns:wne="http://schemas.microsoft.com/office/word/2006/wordml" xmlns:wps="http://schemas.microsoft.com/office/word/2010/wordprocessingShape" mc:Ignorable="w14 w15 w16se w16cid w16 w16cex w16sdtdh w16sdtfl w16du wp14">
   <w:footnote w:type="separator" w:id="-1">
     <w:p>
       <w:r>
@@ -3321,10 +3647,10 @@
 </file>
 
 <file path=word/header1.xml><?xml version="1.0" encoding="utf-8"?>
-<w:hdr xmlns:wpc="http://schemas.microsoft.com/office/word/2010/wordprocessingCanvas" xmlns:cx="http://schemas.microsoft.com/office/drawing/2014/chartex" xmlns:cx1="http://schemas.microsoft.com/office/drawing/2015/9/8/chartex" xmlns:cx2="http://schemas.microsoft.com/office/drawing/2015/10/21/chartex" xmlns:cx3="http://schemas.microsoft.com/office/drawing/2016/5/9/chartex" xmlns:cx4="http://schemas.microsoft.com/office/drawing/2016/5/10/chartex" xmlns:cx5="http://schemas.microsoft.com/office/drawing/2016/5/11/chartex" xmlns:cx6="http://schemas.microsoft.com/office/drawing/2016/5/12/chartex" xmlns:cx7="http://schemas.microsoft.com/office/drawing/2016/5/13/chartex" xmlns:cx8="http://schemas.microsoft.com/office/drawing/2016/5/14/chartex" xmlns:mc="http://schemas.openxmlformats.org/markup-compatibility/2006" xmlns:aink="http://schemas.microsoft.com/office/drawing/2016/ink" xmlns:am3d="http://schemas.microsoft.com/office/drawing/2017/model3d" xmlns:o="urn:schemas-microsoft-com:office:office" xmlns:r="http://schemas.openxmlformats.org/officeDocument/2006/relationships" xmlns:m="http://schemas.openxmlformats.org/officeDocument/2006/math" xmlns:v="urn:schemas-microsoft-com:vml" xmlns:wp14="http://schemas.microsoft.com/office/word/2010/wordprocessingDrawing" xmlns:wp="http://schemas.openxmlformats.org/drawingml/2006/wordprocessingDrawing" xmlns:w10="urn:schemas-microsoft-com:office:word" xmlns:w="http://schemas.openxmlformats.org/wordprocessingml/2006/main" xmlns:w14="http://schemas.microsoft.com/office/word/2010/wordml" xmlns:w15="http://schemas.microsoft.com/office/word/2012/wordml" xmlns:w16cex="http://schemas.microsoft.com/office/word/2018/wordml/cex" xmlns:w16cid="http://schemas.microsoft.com/office/word/2016/wordml/cid" xmlns:w16="http://schemas.microsoft.com/office/word/2018/wordml" xmlns:w16sdtdh="http://schemas.microsoft.com/office/word/2020/wordml/sdtdatahash" xmlns:w16se="http://schemas.microsoft.com/office/word/2015/wordml/symex" xmlns:wpg="http://schemas.microsoft.com/office/word/2010/wordprocessingGroup" xmlns:wpi="http://schemas.microsoft.com/office/word/2010/wordprocessingInk" xmlns:wne="http://schemas.microsoft.com/office/word/2006/wordml" xmlns:wps="http://schemas.microsoft.com/office/word/2010/wordprocessingShape" mc:Ignorable="w14 w15 w16se w16cid w16 w16cex w16sdtdh wp14">
+<w:hdr xmlns:wpc="http://schemas.microsoft.com/office/word/2010/wordprocessingCanvas" xmlns:cx="http://schemas.microsoft.com/office/drawing/2014/chartex" xmlns:cx1="http://schemas.microsoft.com/office/drawing/2015/9/8/chartex" xmlns:cx2="http://schemas.microsoft.com/office/drawing/2015/10/21/chartex" xmlns:cx3="http://schemas.microsoft.com/office/drawing/2016/5/9/chartex" xmlns:cx4="http://schemas.microsoft.com/office/drawing/2016/5/10/chartex" xmlns:cx5="http://schemas.microsoft.com/office/drawing/2016/5/11/chartex" xmlns:cx6="http://schemas.microsoft.com/office/drawing/2016/5/12/chartex" xmlns:cx7="http://schemas.microsoft.com/office/drawing/2016/5/13/chartex" xmlns:cx8="http://schemas.microsoft.com/office/drawing/2016/5/14/chartex" xmlns:mc="http://schemas.openxmlformats.org/markup-compatibility/2006" xmlns:aink="http://schemas.microsoft.com/office/drawing/2016/ink" xmlns:am3d="http://schemas.microsoft.com/office/drawing/2017/model3d" xmlns:o="urn:schemas-microsoft-com:office:office" xmlns:oel="http://schemas.microsoft.com/office/2019/extlst" xmlns:r="http://schemas.openxmlformats.org/officeDocument/2006/relationships" xmlns:m="http://schemas.openxmlformats.org/officeDocument/2006/math" xmlns:v="urn:schemas-microsoft-com:vml" xmlns:wp14="http://schemas.microsoft.com/office/word/2010/wordprocessingDrawing" xmlns:wp="http://schemas.openxmlformats.org/drawingml/2006/wordprocessingDrawing" xmlns:w10="urn:schemas-microsoft-com:office:word" xmlns:w="http://schemas.openxmlformats.org/wordprocessingml/2006/main" xmlns:w14="http://schemas.microsoft.com/office/word/2010/wordml" xmlns:w15="http://schemas.microsoft.com/office/word/2012/wordml" xmlns:w16cex="http://schemas.microsoft.com/office/word/2018/wordml/cex" xmlns:w16cid="http://schemas.microsoft.com/office/word/2016/wordml/cid" xmlns:w16="http://schemas.microsoft.com/office/word/2018/wordml" xmlns:w16du="http://schemas.microsoft.com/office/word/2023/wordml/word16du" xmlns:w16sdtdh="http://schemas.microsoft.com/office/word/2020/wordml/sdtdatahash" xmlns:w16sdtfl="http://schemas.microsoft.com/office/word/2024/wordml/sdtformatlock" xmlns:w16se="http://schemas.microsoft.com/office/word/2015/wordml/symex" xmlns:wpg="http://schemas.microsoft.com/office/word/2010/wordprocessingGroup" xmlns:wpi="http://schemas.microsoft.com/office/word/2010/wordprocessingInk" xmlns:wne="http://schemas.microsoft.com/office/word/2006/wordml" xmlns:wps="http://schemas.microsoft.com/office/word/2010/wordprocessingShape" mc:Ignorable="w14 w15 w16se w16cid w16 w16cex w16sdtdh w16sdtfl w16du wp14">
   <w:p>
     <w:pPr>
-      <w:pStyle w:val="Cabealho"/>
+      <w:pStyle w:val="Header"/>
       <w:rPr>
         <w:sz w:val="24"/>
         <w:szCs w:val="24"/>
@@ -3342,7 +3668,7 @@
 </file>
 
 <file path=word/numbering.xml><?xml version="1.0" encoding="utf-8"?>
-<w:numbering xmlns:wpc="http://schemas.microsoft.com/office/word/2010/wordprocessingCanvas" xmlns:cx="http://schemas.microsoft.com/office/drawing/2014/chartex" xmlns:cx1="http://schemas.microsoft.com/office/drawing/2015/9/8/chartex" xmlns:cx2="http://schemas.microsoft.com/office/drawing/2015/10/21/chartex" xmlns:cx3="http://schemas.microsoft.com/office/drawing/2016/5/9/chartex" xmlns:cx4="http://schemas.microsoft.com/office/drawing/2016/5/10/chartex" xmlns:cx5="http://schemas.microsoft.com/office/drawing/2016/5/11/chartex" xmlns:cx6="http://schemas.microsoft.com/office/drawing/2016/5/12/chartex" xmlns:cx7="http://schemas.microsoft.com/office/drawing/2016/5/13/chartex" xmlns:cx8="http://schemas.microsoft.com/office/drawing/2016/5/14/chartex" xmlns:mc="http://schemas.openxmlformats.org/markup-compatibility/2006" xmlns:aink="http://schemas.microsoft.com/office/drawing/2016/ink" xmlns:am3d="http://schemas.microsoft.com/office/drawing/2017/model3d" xmlns:o="urn:schemas-microsoft-com:office:office" xmlns:r="http://schemas.openxmlformats.org/officeDocument/2006/relationships" xmlns:m="http://schemas.openxmlformats.org/officeDocument/2006/math" xmlns:v="urn:schemas-microsoft-com:vml" xmlns:wp14="http://schemas.microsoft.com/office/word/2010/wordprocessingDrawing" xmlns:wp="http://schemas.openxmlformats.org/drawingml/2006/wordprocessingDrawing" xmlns:w10="urn:schemas-microsoft-com:office:word" xmlns:w="http://schemas.openxmlformats.org/wordprocessingml/2006/main" xmlns:w14="http://schemas.microsoft.com/office/word/2010/wordml" xmlns:w15="http://schemas.microsoft.com/office/word/2012/wordml" xmlns:w16cex="http://schemas.microsoft.com/office/word/2018/wordml/cex" xmlns:w16cid="http://schemas.microsoft.com/office/word/2016/wordml/cid" xmlns:w16="http://schemas.microsoft.com/office/word/2018/wordml" xmlns:w16sdtdh="http://schemas.microsoft.com/office/word/2020/wordml/sdtdatahash" xmlns:w16se="http://schemas.microsoft.com/office/word/2015/wordml/symex" xmlns:wpg="http://schemas.microsoft.com/office/word/2010/wordprocessingGroup" xmlns:wpi="http://schemas.microsoft.com/office/word/2010/wordprocessingInk" xmlns:wne="http://schemas.microsoft.com/office/word/2006/wordml" xmlns:wps="http://schemas.microsoft.com/office/word/2010/wordprocessingShape" mc:Ignorable="w14 w15 w16se w16cid w16 w16cex w16sdtdh wp14">
+<w:numbering xmlns:wpc="http://schemas.microsoft.com/office/word/2010/wordprocessingCanvas" xmlns:cx="http://schemas.microsoft.com/office/drawing/2014/chartex" xmlns:cx1="http://schemas.microsoft.com/office/drawing/2015/9/8/chartex" xmlns:cx2="http://schemas.microsoft.com/office/drawing/2015/10/21/chartex" xmlns:cx3="http://schemas.microsoft.com/office/drawing/2016/5/9/chartex" xmlns:cx4="http://schemas.microsoft.com/office/drawing/2016/5/10/chartex" xmlns:cx5="http://schemas.microsoft.com/office/drawing/2016/5/11/chartex" xmlns:cx6="http://schemas.microsoft.com/office/drawing/2016/5/12/chartex" xmlns:cx7="http://schemas.microsoft.com/office/drawing/2016/5/13/chartex" xmlns:cx8="http://schemas.microsoft.com/office/drawing/2016/5/14/chartex" xmlns:mc="http://schemas.openxmlformats.org/markup-compatibility/2006" xmlns:aink="http://schemas.microsoft.com/office/drawing/2016/ink" xmlns:am3d="http://schemas.microsoft.com/office/drawing/2017/model3d" xmlns:o="urn:schemas-microsoft-com:office:office" xmlns:oel="http://schemas.microsoft.com/office/2019/extlst" xmlns:r="http://schemas.openxmlformats.org/officeDocument/2006/relationships" xmlns:m="http://schemas.openxmlformats.org/officeDocument/2006/math" xmlns:v="urn:schemas-microsoft-com:vml" xmlns:wp14="http://schemas.microsoft.com/office/word/2010/wordprocessingDrawing" xmlns:wp="http://schemas.openxmlformats.org/drawingml/2006/wordprocessingDrawing" xmlns:w10="urn:schemas-microsoft-com:office:word" xmlns:w="http://schemas.openxmlformats.org/wordprocessingml/2006/main" xmlns:w14="http://schemas.microsoft.com/office/word/2010/wordml" xmlns:w15="http://schemas.microsoft.com/office/word/2012/wordml" xmlns:w16cex="http://schemas.microsoft.com/office/word/2018/wordml/cex" xmlns:w16cid="http://schemas.microsoft.com/office/word/2016/wordml/cid" xmlns:w16="http://schemas.microsoft.com/office/word/2018/wordml" xmlns:w16du="http://schemas.microsoft.com/office/word/2023/wordml/word16du" xmlns:w16sdtdh="http://schemas.microsoft.com/office/word/2020/wordml/sdtdatahash" xmlns:w16sdtfl="http://schemas.microsoft.com/office/word/2024/wordml/sdtformatlock" xmlns:w16se="http://schemas.microsoft.com/office/word/2015/wordml/symex" xmlns:wpg="http://schemas.microsoft.com/office/word/2010/wordprocessingGroup" xmlns:wpi="http://schemas.microsoft.com/office/word/2010/wordprocessingInk" xmlns:wne="http://schemas.microsoft.com/office/word/2006/wordml" xmlns:wps="http://schemas.microsoft.com/office/word/2010/wordprocessingShape" mc:Ignorable="w14 w15 w16se w16cid w16 w16cex w16sdtdh w16sdtfl w16du wp14">
   <w:abstractNum w:abstractNumId="0" w15:restartNumberingAfterBreak="0">
     <w:nsid w:val="01862E68"/>
     <w:multiLevelType w:val="multilevel"/>
@@ -3899,7 +4225,7 @@
     <w:lvl w:ilvl="0">
       <w:start w:val="1"/>
       <w:numFmt w:val="decimal"/>
-      <w:pStyle w:val="Numerada"/>
+      <w:pStyle w:val="ListNumber"/>
       <w:lvlText w:val="%1."/>
       <w:lvlJc w:val="left"/>
       <w:pPr>
@@ -3912,7 +4238,7 @@
     <w:lvl w:ilvl="1">
       <w:start w:val="1"/>
       <w:numFmt w:val="decimal"/>
-      <w:pStyle w:val="Numerada2"/>
+      <w:pStyle w:val="ListNumber2"/>
       <w:lvlText w:val="%1.%2."/>
       <w:lvlJc w:val="left"/>
       <w:pPr>
@@ -3925,7 +4251,7 @@
     <w:lvl w:ilvl="2">
       <w:start w:val="1"/>
       <w:numFmt w:val="decimal"/>
-      <w:pStyle w:val="Numerada3"/>
+      <w:pStyle w:val="ListNumber3"/>
       <w:lvlText w:val="%1.%2.%3."/>
       <w:lvlJc w:val="left"/>
       <w:pPr>
@@ -4632,7 +4958,7 @@
     <w:lvl w:ilvl="0">
       <w:start w:val="1"/>
       <w:numFmt w:val="bullet"/>
-      <w:pStyle w:val="Commarcadores"/>
+      <w:pStyle w:val="ListBullet"/>
       <w:lvlText w:val=""/>
       <w:lvlJc w:val="left"/>
       <w:pPr>
@@ -5754,7 +6080,7 @@
     <w:lvl w:ilvl="3">
       <w:start w:val="1"/>
       <w:numFmt w:val="decimal"/>
-      <w:pStyle w:val="Numerada4"/>
+      <w:pStyle w:val="ListNumber4"/>
       <w:suff w:val="space"/>
       <w:lvlText w:val="%1.%2.%3.%4."/>
       <w:lvlJc w:val="left"/>
@@ -5765,7 +6091,7 @@
     <w:lvl w:ilvl="4">
       <w:start w:val="1"/>
       <w:numFmt w:val="decimal"/>
-      <w:pStyle w:val="Numerada5"/>
+      <w:pStyle w:val="ListNumber5"/>
       <w:suff w:val="space"/>
       <w:lvlText w:val="%1.%2.%3.%4.%5."/>
       <w:lvlJc w:val="left"/>
@@ -5918,7 +6244,7 @@
     <w:lvl w:ilvl="0">
       <w:start w:val="1"/>
       <w:numFmt w:val="none"/>
-      <w:pStyle w:val="Ttulo1"/>
+      <w:pStyle w:val="Heading1"/>
       <w:lvlText w:val="%1"/>
       <w:lvlJc w:val="center"/>
       <w:pPr>
@@ -5931,7 +6257,7 @@
     <w:lvl w:ilvl="1">
       <w:start w:val="1"/>
       <w:numFmt w:val="decimal"/>
-      <w:pStyle w:val="Ttulo2"/>
+      <w:pStyle w:val="Heading2"/>
       <w:lvlText w:val="%1%2"/>
       <w:lvlJc w:val="left"/>
       <w:pPr>
@@ -5944,7 +6270,7 @@
     <w:lvl w:ilvl="2">
       <w:start w:val="1"/>
       <w:numFmt w:val="decimal"/>
-      <w:pStyle w:val="Ttulo3"/>
+      <w:pStyle w:val="Heading3"/>
       <w:lvlText w:val="%1%2.%3"/>
       <w:lvlJc w:val="left"/>
       <w:pPr>
@@ -5957,7 +6283,7 @@
     <w:lvl w:ilvl="3">
       <w:start w:val="1"/>
       <w:numFmt w:val="decimal"/>
-      <w:pStyle w:val="Ttulo4"/>
+      <w:pStyle w:val="Heading4"/>
       <w:lvlText w:val="%1%2.%3.%4"/>
       <w:lvlJc w:val="left"/>
       <w:pPr>
@@ -5970,7 +6296,7 @@
     <w:lvl w:ilvl="4">
       <w:start w:val="1"/>
       <w:numFmt w:val="decimal"/>
-      <w:pStyle w:val="Ttulo5"/>
+      <w:pStyle w:val="Heading5"/>
       <w:lvlText w:val="%1%2.%3.%4.%5"/>
       <w:lvlJc w:val="left"/>
       <w:pPr>
@@ -5983,7 +6309,7 @@
     <w:lvl w:ilvl="5">
       <w:start w:val="1"/>
       <w:numFmt w:val="decimal"/>
-      <w:pStyle w:val="Ttulo6"/>
+      <w:pStyle w:val="Heading6"/>
       <w:lvlText w:val="%1%2.%3.%4.%5.%6"/>
       <w:lvlJc w:val="left"/>
       <w:pPr>
@@ -5996,7 +6322,7 @@
     <w:lvl w:ilvl="6">
       <w:start w:val="1"/>
       <w:numFmt w:val="decimal"/>
-      <w:pStyle w:val="Ttulo7"/>
+      <w:pStyle w:val="Heading7"/>
       <w:lvlText w:val="%1%2.%3.%4.%5.%6.%7"/>
       <w:lvlJc w:val="left"/>
       <w:pPr>
@@ -6009,7 +6335,7 @@
     <w:lvl w:ilvl="7">
       <w:start w:val="1"/>
       <w:numFmt w:val="decimal"/>
-      <w:pStyle w:val="Ttulo8"/>
+      <w:pStyle w:val="Heading8"/>
       <w:lvlText w:val="%1%2.%3.%4.%5.%6.%7.%8"/>
       <w:lvlJc w:val="left"/>
       <w:pPr>
@@ -6022,7 +6348,7 @@
     <w:lvl w:ilvl="8">
       <w:start w:val="1"/>
       <w:numFmt w:val="decimal"/>
-      <w:pStyle w:val="Ttulo9"/>
+      <w:pStyle w:val="Heading9"/>
       <w:lvlText w:val="%1%2.%3.%4.%5.%6.%7.%8.%9"/>
       <w:lvlJc w:val="left"/>
       <w:pPr>
@@ -6119,148 +6445,148 @@
       </w:pPr>
     </w:lvl>
   </w:abstractNum>
-  <w:num w:numId="1">
+  <w:num w:numId="1" w16cid:durableId="1781413113">
     <w:abstractNumId w:val="29"/>
   </w:num>
-  <w:num w:numId="2">
+  <w:num w:numId="2" w16cid:durableId="584455640">
     <w:abstractNumId w:val="27"/>
   </w:num>
-  <w:num w:numId="3">
+  <w:num w:numId="3" w16cid:durableId="2019115345">
     <w:abstractNumId w:val="6"/>
   </w:num>
-  <w:num w:numId="4">
+  <w:num w:numId="4" w16cid:durableId="2038508010">
     <w:abstractNumId w:val="14"/>
   </w:num>
-  <w:num w:numId="5">
+  <w:num w:numId="5" w16cid:durableId="882519752">
     <w:abstractNumId w:val="4"/>
   </w:num>
-  <w:num w:numId="6">
+  <w:num w:numId="6" w16cid:durableId="605893180">
     <w:abstractNumId w:val="11"/>
   </w:num>
-  <w:num w:numId="7">
+  <w:num w:numId="7" w16cid:durableId="1684625560">
     <w:abstractNumId w:val="8"/>
   </w:num>
-  <w:num w:numId="8">
+  <w:num w:numId="8" w16cid:durableId="178199287">
     <w:abstractNumId w:val="28"/>
   </w:num>
-  <w:num w:numId="9">
+  <w:num w:numId="9" w16cid:durableId="1272778960">
     <w:abstractNumId w:val="1"/>
   </w:num>
-  <w:num w:numId="10">
+  <w:num w:numId="10" w16cid:durableId="752624980">
     <w:abstractNumId w:val="12"/>
   </w:num>
-  <w:num w:numId="11">
+  <w:num w:numId="11" w16cid:durableId="1631477145">
     <w:abstractNumId w:val="24"/>
   </w:num>
-  <w:num w:numId="12">
+  <w:num w:numId="12" w16cid:durableId="604189004">
     <w:abstractNumId w:val="25"/>
   </w:num>
-  <w:num w:numId="13">
+  <w:num w:numId="13" w16cid:durableId="561870389">
     <w:abstractNumId w:val="18"/>
   </w:num>
-  <w:num w:numId="14">
+  <w:num w:numId="14" w16cid:durableId="76287434">
     <w:abstractNumId w:val="15"/>
   </w:num>
-  <w:num w:numId="15">
+  <w:num w:numId="15" w16cid:durableId="1140535178">
     <w:abstractNumId w:val="13"/>
   </w:num>
-  <w:num w:numId="16">
+  <w:num w:numId="16" w16cid:durableId="1532374465">
     <w:abstractNumId w:val="10"/>
   </w:num>
-  <w:num w:numId="17">
+  <w:num w:numId="17" w16cid:durableId="597255982">
     <w:abstractNumId w:val="9"/>
   </w:num>
-  <w:num w:numId="18">
+  <w:num w:numId="18" w16cid:durableId="1995061953">
     <w:abstractNumId w:val="26"/>
   </w:num>
-  <w:num w:numId="19">
+  <w:num w:numId="19" w16cid:durableId="1218207063">
     <w:abstractNumId w:val="21"/>
   </w:num>
-  <w:num w:numId="20">
+  <w:num w:numId="20" w16cid:durableId="1460227085">
     <w:abstractNumId w:val="20"/>
   </w:num>
-  <w:num w:numId="21">
+  <w:num w:numId="21" w16cid:durableId="1918636753">
     <w:abstractNumId w:val="30"/>
   </w:num>
-  <w:num w:numId="22">
+  <w:num w:numId="22" w16cid:durableId="1458067074">
     <w:abstractNumId w:val="2"/>
   </w:num>
-  <w:num w:numId="23">
+  <w:num w:numId="23" w16cid:durableId="724373419">
     <w:abstractNumId w:val="7"/>
   </w:num>
-  <w:num w:numId="24">
+  <w:num w:numId="24" w16cid:durableId="1748065633">
     <w:abstractNumId w:val="16"/>
   </w:num>
-  <w:num w:numId="25">
+  <w:num w:numId="25" w16cid:durableId="1362435085">
     <w:abstractNumId w:val="5"/>
   </w:num>
-  <w:num w:numId="26">
+  <w:num w:numId="26" w16cid:durableId="941033439">
     <w:abstractNumId w:val="22"/>
   </w:num>
-  <w:num w:numId="27">
+  <w:num w:numId="27" w16cid:durableId="125242821">
     <w:abstractNumId w:val="17"/>
   </w:num>
-  <w:num w:numId="28">
+  <w:num w:numId="28" w16cid:durableId="16854359">
     <w:abstractNumId w:val="3"/>
   </w:num>
-  <w:num w:numId="29">
+  <w:num w:numId="29" w16cid:durableId="791362484">
     <w:abstractNumId w:val="19"/>
   </w:num>
-  <w:num w:numId="30">
+  <w:num w:numId="30" w16cid:durableId="661129967">
     <w:abstractNumId w:val="0"/>
   </w:num>
-  <w:num w:numId="31">
+  <w:num w:numId="31" w16cid:durableId="1864853601">
     <w:abstractNumId w:val="29"/>
   </w:num>
-  <w:num w:numId="32">
+  <w:num w:numId="32" w16cid:durableId="391464436">
     <w:abstractNumId w:val="29"/>
   </w:num>
-  <w:num w:numId="33">
+  <w:num w:numId="33" w16cid:durableId="1115757419">
     <w:abstractNumId w:val="29"/>
   </w:num>
-  <w:num w:numId="34">
+  <w:num w:numId="34" w16cid:durableId="115567586">
     <w:abstractNumId w:val="29"/>
   </w:num>
-  <w:num w:numId="35">
+  <w:num w:numId="35" w16cid:durableId="584454616">
     <w:abstractNumId w:val="29"/>
   </w:num>
-  <w:num w:numId="36">
+  <w:num w:numId="36" w16cid:durableId="2000770676">
     <w:abstractNumId w:val="23"/>
   </w:num>
-  <w:num w:numId="37">
+  <w:num w:numId="37" w16cid:durableId="2043629240">
     <w:abstractNumId w:val="29"/>
   </w:num>
-  <w:num w:numId="38">
+  <w:num w:numId="38" w16cid:durableId="2085834839">
     <w:abstractNumId w:val="29"/>
   </w:num>
-  <w:num w:numId="39">
+  <w:num w:numId="39" w16cid:durableId="948313716">
     <w:abstractNumId w:val="29"/>
   </w:num>
-  <w:num w:numId="40">
+  <w:num w:numId="40" w16cid:durableId="1676495638">
     <w:abstractNumId w:val="29"/>
   </w:num>
-  <w:num w:numId="41">
+  <w:num w:numId="41" w16cid:durableId="1708027789">
     <w:abstractNumId w:val="29"/>
   </w:num>
-  <w:num w:numId="42">
+  <w:num w:numId="42" w16cid:durableId="370112035">
     <w:abstractNumId w:val="29"/>
   </w:num>
-  <w:num w:numId="43">
+  <w:num w:numId="43" w16cid:durableId="1084648551">
     <w:abstractNumId w:val="29"/>
   </w:num>
-  <w:num w:numId="44">
+  <w:num w:numId="44" w16cid:durableId="1435978231">
     <w:abstractNumId w:val="29"/>
   </w:num>
-  <w:num w:numId="45">
+  <w:num w:numId="45" w16cid:durableId="2063629563">
     <w:abstractNumId w:val="29"/>
   </w:num>
-  <w:num w:numId="46">
+  <w:num w:numId="46" w16cid:durableId="608780826">
     <w:abstractNumId w:val="29"/>
   </w:num>
-  <w:num w:numId="47">
+  <w:num w:numId="47" w16cid:durableId="1546673415">
     <w:abstractNumId w:val="29"/>
   </w:num>
-  <w:num w:numId="48">
+  <w:num w:numId="48" w16cid:durableId="969477115">
     <w:abstractNumId w:val="29"/>
   </w:num>
   <w:numIdMacAtCleanup w:val="30"/>
@@ -6268,7 +6594,7 @@
 </file>
 
 <file path=word/styles.xml><?xml version="1.0" encoding="utf-8"?>
-<w:styles xmlns:mc="http://schemas.openxmlformats.org/markup-compatibility/2006" xmlns:r="http://schemas.openxmlformats.org/officeDocument/2006/relationships" xmlns:w="http://schemas.openxmlformats.org/wordprocessingml/2006/main" xmlns:w14="http://schemas.microsoft.com/office/word/2010/wordml" xmlns:w15="http://schemas.microsoft.com/office/word/2012/wordml" xmlns:w16cex="http://schemas.microsoft.com/office/word/2018/wordml/cex" xmlns:w16cid="http://schemas.microsoft.com/office/word/2016/wordml/cid" xmlns:w16="http://schemas.microsoft.com/office/word/2018/wordml" xmlns:w16sdtdh="http://schemas.microsoft.com/office/word/2020/wordml/sdtdatahash" xmlns:w16se="http://schemas.microsoft.com/office/word/2015/wordml/symex" mc:Ignorable="w14 w15 w16se w16cid w16 w16cex w16sdtdh">
+<w:styles xmlns:mc="http://schemas.openxmlformats.org/markup-compatibility/2006" xmlns:r="http://schemas.openxmlformats.org/officeDocument/2006/relationships" xmlns:w="http://schemas.openxmlformats.org/wordprocessingml/2006/main" xmlns:w14="http://schemas.microsoft.com/office/word/2010/wordml" xmlns:w15="http://schemas.microsoft.com/office/word/2012/wordml" xmlns:w16cex="http://schemas.microsoft.com/office/word/2018/wordml/cex" xmlns:w16cid="http://schemas.microsoft.com/office/word/2016/wordml/cid" xmlns:w16="http://schemas.microsoft.com/office/word/2018/wordml" xmlns:w16du="http://schemas.microsoft.com/office/word/2023/wordml/word16du" xmlns:w16sdtdh="http://schemas.microsoft.com/office/word/2020/wordml/sdtdatahash" xmlns:w16sdtfl="http://schemas.microsoft.com/office/word/2024/wordml/sdtformatlock" xmlns:w16se="http://schemas.microsoft.com/office/word/2015/wordml/symex" mc:Ignorable="w14 w15 w16se w16cid w16 w16cex w16sdtdh w16sdtfl w16du">
   <w:docDefaults>
     <w:rPrDefault>
       <w:rPr>
@@ -6661,10 +6987,10 @@
     <w:qFormat/>
     <w:rsid w:val="008063A7"/>
   </w:style>
-  <w:style w:type="paragraph" w:styleId="Ttulo1">
+  <w:style w:type="paragraph" w:styleId="Heading1">
     <w:name w:val="heading 1"/>
     <w:basedOn w:val="Normal"/>
-    <w:next w:val="Corpodetexto"/>
+    <w:next w:val="BodyText"/>
     <w:qFormat/>
     <w:pPr>
       <w:keepNext/>
@@ -6684,10 +7010,10 @@
       <w:sz w:val="36"/>
     </w:rPr>
   </w:style>
-  <w:style w:type="paragraph" w:styleId="Ttulo2">
+  <w:style w:type="paragraph" w:styleId="Heading2">
     <w:name w:val="heading 2"/>
     <w:basedOn w:val="Normal"/>
-    <w:next w:val="Corpodetexto"/>
+    <w:next w:val="BodyText"/>
     <w:qFormat/>
     <w:pPr>
       <w:keepNext/>
@@ -6706,10 +7032,10 @@
       <w:sz w:val="28"/>
     </w:rPr>
   </w:style>
-  <w:style w:type="paragraph" w:styleId="Ttulo3">
+  <w:style w:type="paragraph" w:styleId="Heading3">
     <w:name w:val="heading 3"/>
     <w:basedOn w:val="Normal"/>
-    <w:next w:val="Corpodetexto"/>
+    <w:next w:val="BodyText"/>
     <w:qFormat/>
     <w:pPr>
       <w:keepNext/>
@@ -6726,11 +7052,11 @@
       <w:sz w:val="24"/>
     </w:rPr>
   </w:style>
-  <w:style w:type="paragraph" w:styleId="Ttulo4">
+  <w:style w:type="paragraph" w:styleId="Heading4">
     <w:name w:val="heading 4"/>
     <w:basedOn w:val="Normal"/>
-    <w:next w:val="Corpodetexto"/>
-    <w:link w:val="Ttulo4Char"/>
+    <w:next w:val="BodyText"/>
+    <w:link w:val="Heading4Char"/>
     <w:qFormat/>
     <w:pPr>
       <w:keepNext/>
@@ -6748,11 +7074,11 @@
       <w:sz w:val="24"/>
     </w:rPr>
   </w:style>
-  <w:style w:type="paragraph" w:styleId="Ttulo5">
+  <w:style w:type="paragraph" w:styleId="Heading5">
     <w:name w:val="heading 5"/>
     <w:basedOn w:val="Normal"/>
-    <w:next w:val="Corpodetexto"/>
-    <w:link w:val="Ttulo5Char"/>
+    <w:next w:val="BodyText"/>
+    <w:link w:val="Heading5Char"/>
     <w:qFormat/>
     <w:pPr>
       <w:keepNext/>
@@ -6769,11 +7095,11 @@
       <w:kern w:val="28"/>
     </w:rPr>
   </w:style>
-  <w:style w:type="paragraph" w:styleId="Ttulo6">
+  <w:style w:type="paragraph" w:styleId="Heading6">
     <w:name w:val="heading 6"/>
     <w:basedOn w:val="Normal"/>
-    <w:next w:val="Corpodetexto"/>
-    <w:link w:val="Ttulo6Char"/>
+    <w:next w:val="BodyText"/>
+    <w:link w:val="Heading6Char"/>
     <w:qFormat/>
     <w:pPr>
       <w:keepNext/>
@@ -6791,10 +7117,10 @@
       <w:kern w:val="28"/>
     </w:rPr>
   </w:style>
-  <w:style w:type="paragraph" w:styleId="Ttulo7">
+  <w:style w:type="paragraph" w:styleId="Heading7">
     <w:name w:val="heading 7"/>
     <w:basedOn w:val="Normal"/>
-    <w:next w:val="Corpodetexto"/>
+    <w:next w:val="BodyText"/>
     <w:qFormat/>
     <w:pPr>
       <w:keepNext/>
@@ -6810,10 +7136,10 @@
       <w:kern w:val="28"/>
     </w:rPr>
   </w:style>
-  <w:style w:type="paragraph" w:styleId="Ttulo8">
+  <w:style w:type="paragraph" w:styleId="Heading8">
     <w:name w:val="heading 8"/>
     <w:basedOn w:val="Normal"/>
-    <w:next w:val="Corpodetexto"/>
+    <w:next w:val="BodyText"/>
     <w:qFormat/>
     <w:pPr>
       <w:keepNext/>
@@ -6830,10 +7156,10 @@
       <w:kern w:val="28"/>
     </w:rPr>
   </w:style>
-  <w:style w:type="paragraph" w:styleId="Ttulo9">
+  <w:style w:type="paragraph" w:styleId="Heading9">
     <w:name w:val="heading 9"/>
     <w:basedOn w:val="Normal"/>
-    <w:next w:val="Corpodetexto"/>
+    <w:next w:val="BodyText"/>
     <w:qFormat/>
     <w:pPr>
       <w:keepNext/>
@@ -6850,13 +7176,13 @@
       <w:kern w:val="28"/>
     </w:rPr>
   </w:style>
-  <w:style w:type="character" w:default="1" w:styleId="Fontepargpadro">
+  <w:style w:type="character" w:default="1" w:styleId="DefaultParagraphFont">
     <w:name w:val="Default Paragraph Font"/>
     <w:uiPriority w:val="1"/>
     <w:semiHidden/>
     <w:unhideWhenUsed/>
   </w:style>
-  <w:style w:type="table" w:default="1" w:styleId="Tabelanormal">
+  <w:style w:type="table" w:default="1" w:styleId="TableNormal">
     <w:name w:val="Normal Table"/>
     <w:uiPriority w:val="99"/>
     <w:semiHidden/>
@@ -6871,16 +7197,16 @@
       </w:tblCellMar>
     </w:tblPr>
   </w:style>
-  <w:style w:type="numbering" w:default="1" w:styleId="Semlista">
+  <w:style w:type="numbering" w:default="1" w:styleId="NoList">
     <w:name w:val="No List"/>
     <w:uiPriority w:val="99"/>
     <w:semiHidden/>
     <w:unhideWhenUsed/>
   </w:style>
-  <w:style w:type="paragraph" w:styleId="Corpodetexto">
+  <w:style w:type="paragraph" w:styleId="BodyText">
     <w:name w:val="Body Text"/>
     <w:basedOn w:val="Normal"/>
-    <w:link w:val="CorpodetextoChar"/>
+    <w:link w:val="BodyTextChar"/>
     <w:autoRedefine/>
     <w:rsid w:val="007B1FAA"/>
     <w:pPr>
@@ -6893,14 +7219,14 @@
       <w:szCs w:val="24"/>
     </w:rPr>
   </w:style>
-  <w:style w:type="character" w:styleId="Refdenotaderodap">
+  <w:style w:type="character" w:styleId="FootnoteReference">
     <w:name w:val="footnote reference"/>
     <w:semiHidden/>
     <w:rPr>
       <w:vertAlign w:val="superscript"/>
     </w:rPr>
   </w:style>
-  <w:style w:type="character" w:styleId="Nmerodepgina">
+  <w:style w:type="character" w:styleId="PageNumber">
     <w:name w:val="page number"/>
     <w:rPr>
       <w:b/>
@@ -6908,7 +7234,7 @@
   </w:style>
   <w:style w:type="paragraph" w:customStyle="1" w:styleId="cabealho-capa">
     <w:name w:val="cabeçalho-capa"/>
-    <w:basedOn w:val="Ttulo2"/>
+    <w:basedOn w:val="Heading2"/>
     <w:pPr>
       <w:numPr>
         <w:ilvl w:val="0"/>
@@ -6923,7 +7249,7 @@
   </w:style>
   <w:style w:type="paragraph" w:customStyle="1" w:styleId="capa-ttulo">
     <w:name w:val="capa-título"/>
-    <w:basedOn w:val="Ttulo1"/>
+    <w:basedOn w:val="Heading1"/>
     <w:pPr>
       <w:numPr>
         <w:numId w:val="0"/>
@@ -6933,7 +7259,7 @@
   </w:style>
   <w:style w:type="paragraph" w:customStyle="1" w:styleId="capa-autor">
     <w:name w:val="capa-autor"/>
-    <w:basedOn w:val="Ttulo2"/>
+    <w:basedOn w:val="Heading2"/>
     <w:pPr>
       <w:numPr>
         <w:ilvl w:val="0"/>
@@ -6948,7 +7274,7 @@
   </w:style>
   <w:style w:type="paragraph" w:customStyle="1" w:styleId="capa-local">
     <w:name w:val="capa-local"/>
-    <w:basedOn w:val="Ttulo2"/>
+    <w:basedOn w:val="Heading2"/>
     <w:pPr>
       <w:numPr>
         <w:ilvl w:val="0"/>
@@ -6963,7 +7289,7 @@
   </w:style>
   <w:style w:type="paragraph" w:customStyle="1" w:styleId="capa-data">
     <w:name w:val="capa-data"/>
-    <w:basedOn w:val="Ttulo1"/>
+    <w:basedOn w:val="Heading1"/>
     <w:pPr>
       <w:numPr>
         <w:numId w:val="0"/>
@@ -6977,9 +7303,9 @@
       <w:sz w:val="24"/>
     </w:rPr>
   </w:style>
-  <w:style w:type="paragraph" w:styleId="Commarcadores">
+  <w:style w:type="paragraph" w:styleId="ListBullet">
     <w:name w:val="List Bullet"/>
-    <w:basedOn w:val="Lista"/>
+    <w:basedOn w:val="List"/>
     <w:autoRedefine/>
     <w:pPr>
       <w:numPr>
@@ -6991,9 +7317,9 @@
       <w:spacing w:after="160"/>
     </w:pPr>
   </w:style>
-  <w:style w:type="paragraph" w:styleId="Lista">
+  <w:style w:type="paragraph" w:styleId="List">
     <w:name w:val="List"/>
-    <w:basedOn w:val="Corpodetexto"/>
+    <w:basedOn w:val="BodyText"/>
     <w:pPr>
       <w:tabs>
         <w:tab w:val="left" w:pos="720"/>
@@ -7001,10 +7327,10 @@
       <w:ind w:left="720" w:hanging="360"/>
     </w:pPr>
   </w:style>
-  <w:style w:type="paragraph" w:styleId="Legenda">
+  <w:style w:type="paragraph" w:styleId="Caption">
     <w:name w:val="caption"/>
     <w:basedOn w:val="Normal"/>
-    <w:next w:val="Corpodetexto"/>
+    <w:next w:val="BodyText"/>
     <w:qFormat/>
     <w:pPr>
       <w:spacing w:before="120" w:after="160"/>
@@ -7015,9 +7341,9 @@
       <w:sz w:val="18"/>
     </w:rPr>
   </w:style>
-  <w:style w:type="paragraph" w:styleId="Numerada">
+  <w:style w:type="paragraph" w:styleId="ListNumber">
     <w:name w:val="List Number"/>
-    <w:basedOn w:val="Lista"/>
+    <w:basedOn w:val="List"/>
     <w:autoRedefine/>
     <w:pPr>
       <w:numPr>
@@ -7032,20 +7358,20 @@
   </w:style>
   <w:style w:type="paragraph" w:customStyle="1" w:styleId="Figura">
     <w:name w:val="Figura"/>
-    <w:basedOn w:val="Corpodetexto"/>
-    <w:next w:val="Legenda"/>
+    <w:basedOn w:val="BodyText"/>
+    <w:next w:val="Caption"/>
     <w:pPr>
       <w:jc w:val="center"/>
     </w:pPr>
   </w:style>
-  <w:style w:type="paragraph" w:styleId="Commarcadores2">
+  <w:style w:type="paragraph" w:styleId="ListBullet2">
     <w:name w:val="List Bullet 2"/>
-    <w:basedOn w:val="Commarcadores"/>
+    <w:basedOn w:val="ListBullet"/>
     <w:pPr>
       <w:ind w:left="1080"/>
     </w:pPr>
   </w:style>
-  <w:style w:type="paragraph" w:styleId="Textodenotaderodap">
+  <w:style w:type="paragraph" w:styleId="FootnoteText">
     <w:name w:val="footnote text"/>
     <w:basedOn w:val="Normal"/>
     <w:semiHidden/>
@@ -7074,7 +7400,7 @@
       <w:sz w:val="18"/>
     </w:rPr>
   </w:style>
-  <w:style w:type="paragraph" w:styleId="Rodap">
+  <w:style w:type="paragraph" w:styleId="Footer">
     <w:name w:val="footer"/>
     <w:basedOn w:val="Normal"/>
     <w:pPr>
@@ -7085,13 +7411,13 @@
       </w:tabs>
     </w:pPr>
   </w:style>
-  <w:style w:type="paragraph" w:styleId="Sumrio1">
+  <w:style w:type="paragraph" w:styleId="TOC1">
     <w:name w:val="toc 1"/>
     <w:basedOn w:val="Normal"/>
     <w:next w:val="Normal"/>
     <w:uiPriority w:val="39"/>
   </w:style>
-  <w:style w:type="paragraph" w:styleId="Sumrio2">
+  <w:style w:type="paragraph" w:styleId="TOC2">
     <w:name w:val="toc 2"/>
     <w:basedOn w:val="Normal"/>
     <w:next w:val="Normal"/>
@@ -7100,7 +7426,7 @@
       <w:ind w:left="200"/>
     </w:pPr>
   </w:style>
-  <w:style w:type="paragraph" w:styleId="Sumrio3">
+  <w:style w:type="paragraph" w:styleId="TOC3">
     <w:name w:val="toc 3"/>
     <w:basedOn w:val="Normal"/>
     <w:next w:val="Normal"/>
@@ -7109,7 +7435,7 @@
       <w:ind w:left="400"/>
     </w:pPr>
   </w:style>
-  <w:style w:type="paragraph" w:styleId="Sumrio4">
+  <w:style w:type="paragraph" w:styleId="TOC4">
     <w:name w:val="toc 4"/>
     <w:basedOn w:val="Normal"/>
     <w:next w:val="Normal"/>
@@ -7118,7 +7444,7 @@
       <w:ind w:left="600"/>
     </w:pPr>
   </w:style>
-  <w:style w:type="paragraph" w:styleId="Sumrio5">
+  <w:style w:type="paragraph" w:styleId="TOC5">
     <w:name w:val="toc 5"/>
     <w:basedOn w:val="Normal"/>
     <w:next w:val="Normal"/>
@@ -7127,7 +7453,7 @@
       <w:ind w:left="800"/>
     </w:pPr>
   </w:style>
-  <w:style w:type="paragraph" w:styleId="Sumrio6">
+  <w:style w:type="paragraph" w:styleId="TOC6">
     <w:name w:val="toc 6"/>
     <w:basedOn w:val="Normal"/>
     <w:next w:val="Normal"/>
@@ -7136,7 +7462,7 @@
       <w:ind w:left="1000"/>
     </w:pPr>
   </w:style>
-  <w:style w:type="paragraph" w:styleId="Sumrio7">
+  <w:style w:type="paragraph" w:styleId="TOC7">
     <w:name w:val="toc 7"/>
     <w:basedOn w:val="Normal"/>
     <w:next w:val="Normal"/>
@@ -7145,7 +7471,7 @@
       <w:ind w:left="1200"/>
     </w:pPr>
   </w:style>
-  <w:style w:type="paragraph" w:styleId="Sumrio8">
+  <w:style w:type="paragraph" w:styleId="TOC8">
     <w:name w:val="toc 8"/>
     <w:basedOn w:val="Normal"/>
     <w:next w:val="Normal"/>
@@ -7154,7 +7480,7 @@
       <w:ind w:left="1400"/>
     </w:pPr>
   </w:style>
-  <w:style w:type="paragraph" w:styleId="Sumrio9">
+  <w:style w:type="paragraph" w:styleId="TOC9">
     <w:name w:val="toc 9"/>
     <w:basedOn w:val="Normal"/>
     <w:next w:val="Normal"/>
@@ -7163,7 +7489,7 @@
       <w:ind w:left="1600"/>
     </w:pPr>
   </w:style>
-  <w:style w:type="paragraph" w:styleId="Ttulo">
+  <w:style w:type="paragraph" w:styleId="Title">
     <w:name w:val="Title"/>
     <w:basedOn w:val="Normal"/>
     <w:qFormat/>
@@ -7181,7 +7507,7 @@
       <w:sz w:val="72"/>
     </w:rPr>
   </w:style>
-  <w:style w:type="paragraph" w:styleId="Cabealho">
+  <w:style w:type="paragraph" w:styleId="Header">
     <w:name w:val="header"/>
     <w:basedOn w:val="Normal"/>
     <w:pPr>
@@ -7194,7 +7520,7 @@
   <w:style w:type="paragraph" w:customStyle="1" w:styleId="Titulo">
     <w:name w:val="Titulo"/>
     <w:basedOn w:val="Normal"/>
-    <w:next w:val="Corpodetexto"/>
+    <w:next w:val="BodyText"/>
     <w:pPr>
       <w:spacing w:after="240"/>
       <w:jc w:val="center"/>
@@ -7204,9 +7530,9 @@
       <w:sz w:val="36"/>
     </w:rPr>
   </w:style>
-  <w:style w:type="paragraph" w:styleId="Citao">
+  <w:style w:type="paragraph" w:styleId="Quote">
     <w:name w:val="Quote"/>
-    <w:basedOn w:val="Corpodetexto"/>
+    <w:basedOn w:val="BodyText"/>
     <w:qFormat/>
     <w:pPr>
       <w:pBdr>
@@ -7220,7 +7546,7 @@
   </w:style>
   <w:style w:type="character" w:customStyle="1" w:styleId="Negrito">
     <w:name w:val="Negrito"/>
-    <w:basedOn w:val="Fontepargpadro"/>
+    <w:basedOn w:val="DefaultParagraphFont"/>
     <w:rPr>
       <w:rFonts w:ascii="Arial" w:hAnsi="Arial"/>
       <w:b/>
@@ -7229,7 +7555,7 @@
   </w:style>
   <w:style w:type="paragraph" w:customStyle="1" w:styleId="Item">
     <w:name w:val="Item"/>
-    <w:basedOn w:val="Corpodetexto"/>
+    <w:basedOn w:val="BodyText"/>
     <w:pPr>
       <w:ind w:left="715" w:hanging="284"/>
     </w:pPr>
@@ -7244,23 +7570,23 @@
   <w:style w:type="paragraph" w:customStyle="1" w:styleId="Descrio">
     <w:name w:val="Descrição"/>
     <w:basedOn w:val="Normal"/>
-    <w:next w:val="Corpodetexto"/>
+    <w:next w:val="BodyText"/>
     <w:pPr>
       <w:spacing w:before="60" w:after="60"/>
       <w:ind w:left="864" w:hanging="432"/>
     </w:pPr>
   </w:style>
-  <w:style w:type="character" w:styleId="Refdecomentrio">
+  <w:style w:type="character" w:styleId="CommentReference">
     <w:name w:val="annotation reference"/>
     <w:semiHidden/>
     <w:rPr>
       <w:sz w:val="16"/>
     </w:rPr>
   </w:style>
-  <w:style w:type="paragraph" w:styleId="Textodecomentrio">
+  <w:style w:type="paragraph" w:styleId="CommentText">
     <w:name w:val="annotation text"/>
     <w:basedOn w:val="Normal"/>
-    <w:link w:val="TextodecomentrioChar"/>
+    <w:link w:val="CommentTextChar"/>
     <w:autoRedefine/>
     <w:semiHidden/>
     <w:pPr>
@@ -7271,9 +7597,9 @@
       <w:ind w:left="187" w:hanging="187"/>
     </w:pPr>
   </w:style>
-  <w:style w:type="paragraph" w:styleId="Numerada2">
+  <w:style w:type="paragraph" w:styleId="ListNumber2">
     <w:name w:val="List Number 2"/>
-    <w:basedOn w:val="Numerada"/>
+    <w:basedOn w:val="ListNumber"/>
     <w:pPr>
       <w:numPr>
         <w:ilvl w:val="1"/>
@@ -7284,10 +7610,10 @@
       <w:ind w:left="1080" w:hanging="360"/>
     </w:pPr>
   </w:style>
-  <w:style w:type="paragraph" w:styleId="Subttulo">
+  <w:style w:type="paragraph" w:styleId="Subtitle">
     <w:name w:val="Subtitle"/>
-    <w:basedOn w:val="Ttulo"/>
-    <w:next w:val="Corpodetexto"/>
+    <w:basedOn w:val="Title"/>
+    <w:next w:val="BodyText"/>
     <w:qFormat/>
     <w:pPr>
       <w:spacing w:before="480" w:after="480"/>
@@ -7313,14 +7639,14 @@
       <w:sz w:val="32"/>
     </w:rPr>
   </w:style>
-  <w:style w:type="paragraph" w:styleId="Data">
+  <w:style w:type="paragraph" w:styleId="Date">
     <w:name w:val="Date"/>
     <w:basedOn w:val="Normal"/>
     <w:next w:val="Normal"/>
   </w:style>
   <w:style w:type="paragraph" w:customStyle="1" w:styleId="Cdigo">
     <w:name w:val="Código"/>
-    <w:basedOn w:val="Corpodetexto"/>
+    <w:basedOn w:val="BodyText"/>
     <w:rPr>
       <w:rFonts w:ascii="Courier New" w:hAnsi="Courier New"/>
       <w:noProof/>
@@ -7334,7 +7660,7 @@
   </w:style>
   <w:style w:type="paragraph" w:customStyle="1" w:styleId="sumrio">
     <w:name w:val="sumário"/>
-    <w:basedOn w:val="Ttulo1"/>
+    <w:basedOn w:val="Heading1"/>
     <w:pPr>
       <w:numPr>
         <w:numId w:val="0"/>
@@ -7378,7 +7704,7 @@
   </w:style>
   <w:style w:type="paragraph" w:customStyle="1" w:styleId="Interface1">
     <w:name w:val="Interface 1"/>
-    <w:basedOn w:val="Corpodetexto"/>
+    <w:basedOn w:val="BodyText"/>
     <w:pPr>
       <w:spacing w:after="0"/>
       <w:jc w:val="center"/>
@@ -7396,21 +7722,21 @@
       <w:b w:val="0"/>
     </w:rPr>
   </w:style>
-  <w:style w:type="paragraph" w:styleId="Recuodecorpodetexto">
+  <w:style w:type="paragraph" w:styleId="BodyTextIndent">
     <w:name w:val="Body Text Indent"/>
-    <w:basedOn w:val="Corpodetexto"/>
+    <w:basedOn w:val="BodyText"/>
     <w:pPr>
       <w:ind w:left="360"/>
     </w:pPr>
   </w:style>
-  <w:style w:type="character" w:styleId="Refdenotadefim">
+  <w:style w:type="character" w:styleId="EndnoteReference">
     <w:name w:val="endnote reference"/>
     <w:semiHidden/>
     <w:rPr>
       <w:vertAlign w:val="superscript"/>
     </w:rPr>
   </w:style>
-  <w:style w:type="paragraph" w:styleId="Textodenotadefim">
+  <w:style w:type="paragraph" w:styleId="EndnoteText">
     <w:name w:val="endnote text"/>
     <w:basedOn w:val="Normal"/>
     <w:semiHidden/>
@@ -7425,9 +7751,9 @@
       <w:sz w:val="18"/>
     </w:rPr>
   </w:style>
-  <w:style w:type="paragraph" w:styleId="Lista2">
+  <w:style w:type="paragraph" w:styleId="List2">
     <w:name w:val="List 2"/>
-    <w:basedOn w:val="Lista"/>
+    <w:basedOn w:val="List"/>
     <w:pPr>
       <w:tabs>
         <w:tab w:val="clear" w:pos="720"/>
@@ -7436,9 +7762,9 @@
       <w:ind w:left="1080"/>
     </w:pPr>
   </w:style>
-  <w:style w:type="paragraph" w:styleId="Lista3">
+  <w:style w:type="paragraph" w:styleId="List3">
     <w:name w:val="List 3"/>
-    <w:basedOn w:val="Lista"/>
+    <w:basedOn w:val="List"/>
     <w:pPr>
       <w:tabs>
         <w:tab w:val="clear" w:pos="720"/>
@@ -7447,17 +7773,17 @@
       <w:ind w:left="1440"/>
     </w:pPr>
   </w:style>
-  <w:style w:type="paragraph" w:styleId="Commarcadores3">
+  <w:style w:type="paragraph" w:styleId="ListBullet3">
     <w:name w:val="List Bullet 3"/>
-    <w:basedOn w:val="Commarcadores"/>
+    <w:basedOn w:val="ListBullet"/>
     <w:autoRedefine/>
     <w:pPr>
       <w:ind w:left="1440"/>
     </w:pPr>
   </w:style>
-  <w:style w:type="paragraph" w:styleId="Listadecontinuao">
+  <w:style w:type="paragraph" w:styleId="ListContinue">
     <w:name w:val="List Continue"/>
-    <w:basedOn w:val="Lista"/>
+    <w:basedOn w:val="List"/>
     <w:pPr>
       <w:tabs>
         <w:tab w:val="clear" w:pos="720"/>
@@ -7465,23 +7791,23 @@
       <w:spacing w:after="160"/>
     </w:pPr>
   </w:style>
-  <w:style w:type="paragraph" w:styleId="Listadecontinuao2">
+  <w:style w:type="paragraph" w:styleId="ListContinue2">
     <w:name w:val="List Continue 2"/>
-    <w:basedOn w:val="Listadecontinuao"/>
+    <w:basedOn w:val="ListContinue"/>
     <w:pPr>
       <w:ind w:left="1080"/>
     </w:pPr>
   </w:style>
-  <w:style w:type="paragraph" w:styleId="Listadecontinuao3">
+  <w:style w:type="paragraph" w:styleId="ListContinue3">
     <w:name w:val="List Continue 3"/>
-    <w:basedOn w:val="Listadecontinuao"/>
+    <w:basedOn w:val="ListContinue"/>
     <w:pPr>
       <w:ind w:left="1440"/>
     </w:pPr>
   </w:style>
-  <w:style w:type="paragraph" w:styleId="Numerada3">
+  <w:style w:type="paragraph" w:styleId="ListNumber3">
     <w:name w:val="List Number 3"/>
-    <w:basedOn w:val="Numerada"/>
+    <w:basedOn w:val="ListNumber"/>
     <w:pPr>
       <w:numPr>
         <w:ilvl w:val="2"/>
@@ -7492,9 +7818,9 @@
       <w:ind w:left="1440" w:hanging="360"/>
     </w:pPr>
   </w:style>
-  <w:style w:type="paragraph" w:styleId="Textodemacro">
+  <w:style w:type="paragraph" w:styleId="MacroText">
     <w:name w:val="macro"/>
-    <w:basedOn w:val="Corpodetexto"/>
+    <w:basedOn w:val="BodyText"/>
     <w:semiHidden/>
     <w:pPr>
       <w:spacing w:after="120"/>
@@ -7503,7 +7829,7 @@
       <w:rFonts w:ascii="Courier New" w:hAnsi="Courier New"/>
     </w:rPr>
   </w:style>
-  <w:style w:type="paragraph" w:styleId="Recuonormal">
+  <w:style w:type="paragraph" w:styleId="NormalIndent">
     <w:name w:val="Normal Indent"/>
     <w:basedOn w:val="Normal"/>
     <w:pPr>
@@ -7512,7 +7838,7 @@
   </w:style>
   <w:style w:type="paragraph" w:customStyle="1" w:styleId="Tabela">
     <w:name w:val="Tabela"/>
-    <w:basedOn w:val="Corpodetexto"/>
+    <w:basedOn w:val="BodyText"/>
     <w:pPr>
       <w:keepNext/>
       <w:spacing w:before="40" w:after="40"/>
@@ -7542,14 +7868,14 @@
   </w:style>
   <w:style w:type="paragraph" w:customStyle="1" w:styleId="Ttulodecapa">
     <w:name w:val="Título de capa"/>
-    <w:basedOn w:val="Ttulo"/>
+    <w:basedOn w:val="Title"/>
     <w:rPr>
       <w:sz w:val="96"/>
     </w:rPr>
   </w:style>
-  <w:style w:type="paragraph" w:styleId="Numerada4">
+  <w:style w:type="paragraph" w:styleId="ListNumber4">
     <w:name w:val="List Number 4"/>
-    <w:basedOn w:val="Numerada"/>
+    <w:basedOn w:val="ListNumber"/>
     <w:pPr>
       <w:numPr>
         <w:ilvl w:val="3"/>
@@ -7562,9 +7888,9 @@
       <w:ind w:left="1728" w:hanging="648"/>
     </w:pPr>
   </w:style>
-  <w:style w:type="paragraph" w:styleId="Numerada5">
+  <w:style w:type="paragraph" w:styleId="ListNumber5">
     <w:name w:val="List Number 5"/>
-    <w:basedOn w:val="Numerada"/>
+    <w:basedOn w:val="ListNumber"/>
     <w:pPr>
       <w:numPr>
         <w:ilvl w:val="4"/>
@@ -7579,7 +7905,7 @@
   </w:style>
   <w:style w:type="paragraph" w:customStyle="1" w:styleId="Pginaembranco">
     <w:name w:val="Página em branco"/>
-    <w:basedOn w:val="Ttulo"/>
+    <w:basedOn w:val="Title"/>
     <w:rPr>
       <w:color w:val="C0C0C0"/>
     </w:rPr>
@@ -7593,14 +7919,14 @@
   </w:style>
   <w:style w:type="character" w:styleId="Hyperlink">
     <w:name w:val="Hyperlink"/>
-    <w:basedOn w:val="Fontepargpadro"/>
+    <w:basedOn w:val="DefaultParagraphFont"/>
     <w:uiPriority w:val="99"/>
     <w:rPr>
       <w:color w:val="0000FF"/>
       <w:u w:val="single"/>
     </w:rPr>
   </w:style>
-  <w:style w:type="paragraph" w:styleId="MapadoDocumento">
+  <w:style w:type="paragraph" w:styleId="DocumentMap">
     <w:name w:val="Document Map"/>
     <w:basedOn w:val="Normal"/>
     <w:semiHidden/>
@@ -7611,11 +7937,11 @@
       <w:rFonts w:ascii="Tahoma" w:hAnsi="Tahoma" w:cs="Tahoma"/>
     </w:rPr>
   </w:style>
-  <w:style w:type="paragraph" w:styleId="Assuntodocomentrio">
+  <w:style w:type="paragraph" w:styleId="CommentSubject">
     <w:name w:val="annotation subject"/>
-    <w:basedOn w:val="Textodecomentrio"/>
-    <w:next w:val="Textodecomentrio"/>
-    <w:link w:val="AssuntodocomentrioChar"/>
+    <w:basedOn w:val="CommentText"/>
+    <w:next w:val="CommentText"/>
+    <w:link w:val="CommentSubjectChar"/>
     <w:uiPriority w:val="99"/>
     <w:semiHidden/>
     <w:unhideWhenUsed/>
@@ -7632,29 +7958,29 @@
       <w:bCs/>
     </w:rPr>
   </w:style>
-  <w:style w:type="character" w:customStyle="1" w:styleId="TextodecomentrioChar">
-    <w:name w:val="Texto de comentário Char"/>
-    <w:basedOn w:val="Fontepargpadro"/>
-    <w:link w:val="Textodecomentrio"/>
+  <w:style w:type="character" w:customStyle="1" w:styleId="CommentTextChar">
+    <w:name w:val="Comment Text Char"/>
+    <w:basedOn w:val="DefaultParagraphFont"/>
+    <w:link w:val="CommentText"/>
     <w:semiHidden/>
     <w:rsid w:val="00D550F7"/>
     <w:rPr>
       <w:lang w:val="pt-BR" w:eastAsia="pt-BR"/>
     </w:rPr>
   </w:style>
-  <w:style w:type="character" w:customStyle="1" w:styleId="AssuntodocomentrioChar">
-    <w:name w:val="Assunto do comentário Char"/>
-    <w:basedOn w:val="TextodecomentrioChar"/>
-    <w:link w:val="Assuntodocomentrio"/>
+  <w:style w:type="character" w:customStyle="1" w:styleId="CommentSubjectChar">
+    <w:name w:val="Comment Subject Char"/>
+    <w:basedOn w:val="CommentTextChar"/>
+    <w:link w:val="CommentSubject"/>
     <w:rsid w:val="00D550F7"/>
     <w:rPr>
       <w:lang w:val="pt-BR" w:eastAsia="pt-BR"/>
     </w:rPr>
   </w:style>
-  <w:style w:type="paragraph" w:styleId="Textodebalo">
+  <w:style w:type="paragraph" w:styleId="BalloonText">
     <w:name w:val="Balloon Text"/>
     <w:basedOn w:val="Normal"/>
-    <w:link w:val="TextodebaloChar"/>
+    <w:link w:val="BalloonTextChar"/>
     <w:uiPriority w:val="99"/>
     <w:semiHidden/>
     <w:unhideWhenUsed/>
@@ -7665,10 +7991,10 @@
       <w:szCs w:val="16"/>
     </w:rPr>
   </w:style>
-  <w:style w:type="character" w:customStyle="1" w:styleId="TextodebaloChar">
-    <w:name w:val="Texto de balão Char"/>
-    <w:basedOn w:val="Fontepargpadro"/>
-    <w:link w:val="Textodebalo"/>
+  <w:style w:type="character" w:customStyle="1" w:styleId="BalloonTextChar">
+    <w:name w:val="Balloon Text Char"/>
+    <w:basedOn w:val="DefaultParagraphFont"/>
+    <w:link w:val="BalloonText"/>
     <w:uiPriority w:val="99"/>
     <w:semiHidden/>
     <w:rsid w:val="00D550F7"/>
@@ -7679,9 +8005,9 @@
       <w:lang w:val="pt-BR" w:eastAsia="pt-BR"/>
     </w:rPr>
   </w:style>
-  <w:style w:type="table" w:styleId="Tabelacomgrade">
+  <w:style w:type="table" w:styleId="TableGrid">
     <w:name w:val="Table Grid"/>
-    <w:basedOn w:val="Tabelanormal"/>
+    <w:basedOn w:val="TableNormal"/>
     <w:uiPriority w:val="59"/>
     <w:rsid w:val="00D82966"/>
     <w:tblPr>
@@ -7695,7 +8021,7 @@
       </w:tblBorders>
     </w:tblPr>
   </w:style>
-  <w:style w:type="paragraph" w:styleId="PargrafodaLista">
+  <w:style w:type="paragraph" w:styleId="ListParagraph">
     <w:name w:val="List Paragraph"/>
     <w:basedOn w:val="Normal"/>
     <w:uiPriority w:val="34"/>
@@ -7705,10 +8031,10 @@
       <w:ind w:left="708"/>
     </w:pPr>
   </w:style>
-  <w:style w:type="character" w:customStyle="1" w:styleId="Ttulo5Char">
-    <w:name w:val="Título 5 Char"/>
-    <w:basedOn w:val="Fontepargpadro"/>
-    <w:link w:val="Ttulo5"/>
+  <w:style w:type="character" w:customStyle="1" w:styleId="Heading5Char">
+    <w:name w:val="Heading 5 Char"/>
+    <w:basedOn w:val="DefaultParagraphFont"/>
+    <w:link w:val="Heading5"/>
     <w:rsid w:val="00C05D66"/>
     <w:rPr>
       <w:rFonts w:ascii="Arial" w:hAnsi="Arial"/>
@@ -7716,10 +8042,10 @@
       <w:kern w:val="28"/>
     </w:rPr>
   </w:style>
-  <w:style w:type="character" w:customStyle="1" w:styleId="CorpodetextoChar">
-    <w:name w:val="Corpo de texto Char"/>
-    <w:basedOn w:val="Fontepargpadro"/>
-    <w:link w:val="Corpodetexto"/>
+  <w:style w:type="character" w:customStyle="1" w:styleId="BodyTextChar">
+    <w:name w:val="Body Text Char"/>
+    <w:basedOn w:val="DefaultParagraphFont"/>
+    <w:link w:val="BodyText"/>
     <w:rsid w:val="007B1FAA"/>
     <w:rPr>
       <w:i/>
@@ -7727,10 +8053,10 @@
       <w:szCs w:val="24"/>
     </w:rPr>
   </w:style>
-  <w:style w:type="character" w:customStyle="1" w:styleId="Ttulo6Char">
-    <w:name w:val="Título 6 Char"/>
-    <w:basedOn w:val="Fontepargpadro"/>
-    <w:link w:val="Ttulo6"/>
+  <w:style w:type="character" w:customStyle="1" w:styleId="Heading6Char">
+    <w:name w:val="Heading 6 Char"/>
+    <w:basedOn w:val="DefaultParagraphFont"/>
+    <w:link w:val="Heading6"/>
     <w:rsid w:val="008063A7"/>
     <w:rPr>
       <w:rFonts w:ascii="Arial" w:hAnsi="Arial"/>
@@ -7739,10 +8065,10 @@
       <w:kern w:val="28"/>
     </w:rPr>
   </w:style>
-  <w:style w:type="character" w:customStyle="1" w:styleId="Ttulo4Char">
-    <w:name w:val="Título 4 Char"/>
-    <w:basedOn w:val="Fontepargpadro"/>
-    <w:link w:val="Ttulo4"/>
+  <w:style w:type="character" w:customStyle="1" w:styleId="Heading4Char">
+    <w:name w:val="Heading 4 Char"/>
+    <w:basedOn w:val="DefaultParagraphFont"/>
+    <w:link w:val="Heading4"/>
     <w:rsid w:val="00E025E6"/>
     <w:rPr>
       <w:b/>

</xml_diff>